<commit_message>
New Use Cases Diagram
</commit_message>
<xml_diff>
--- a/Score report/ScoreReport_0.1.docx
+++ b/Score report/ScoreReport_0.1.docx
@@ -235,7 +235,7 @@
                 <w:rFonts w:eastAsia="Times New Roman" w:cs="Times New Roman"/>
                 <w:color w:val="333333"/>
                 <w:shd w:val="clear" w:color="auto" w:fill="FFFFFF"/>
-                <w:lang w:eastAsia="fr-FR"/>
+                <w:lang w:val="es-CO" w:eastAsia="fr-FR"/>
               </w:rPr>
             </w:pPr>
             <w:proofErr w:type="spellStart"/>
@@ -246,6 +246,7 @@
                 <w:b w:val="0"/>
                 <w:bCs w:val="0"/>
                 <w:color w:val="333333"/>
+                <w:lang w:val="es-CO"/>
               </w:rPr>
               <w:t>Zvonimir</w:t>
             </w:r>
@@ -257,15 +258,40 @@
                 <w:b w:val="0"/>
                 <w:bCs w:val="0"/>
                 <w:color w:val="333333"/>
-              </w:rPr>
-              <w:t xml:space="preserve"> Relja (</w:t>
+                <w:lang w:val="es-CO"/>
+              </w:rPr>
+              <w:t xml:space="preserve"> </w:t>
+            </w:r>
+            <w:proofErr w:type="spellStart"/>
+            <w:r>
+              <w:rPr>
+                <w:rStyle w:val="Textoennegrita"/>
+                <w:rFonts w:eastAsia="Times New Roman"/>
+                <w:b w:val="0"/>
+                <w:bCs w:val="0"/>
+                <w:color w:val="333333"/>
+                <w:lang w:val="es-CO"/>
+              </w:rPr>
+              <w:t>Relja</w:t>
+            </w:r>
+            <w:proofErr w:type="spellEnd"/>
+            <w:r>
+              <w:rPr>
+                <w:rStyle w:val="Textoennegrita"/>
+                <w:rFonts w:eastAsia="Times New Roman"/>
+                <w:b w:val="0"/>
+                <w:bCs w:val="0"/>
+                <w:color w:val="333333"/>
+                <w:lang w:val="es-CO"/>
+              </w:rPr>
+              <w:t xml:space="preserve"> (</w:t>
             </w:r>
             <w:r>
               <w:rPr>
                 <w:rFonts w:eastAsia="Times New Roman" w:cs="Times New Roman"/>
                 <w:color w:val="333333"/>
                 <w:shd w:val="clear" w:color="auto" w:fill="FFFFFF"/>
-                <w:lang w:eastAsia="fr-FR"/>
+                <w:lang w:val="es-CO" w:eastAsia="fr-FR"/>
               </w:rPr>
               <w:t>zvonimir_relja@yahoo.com)</w:t>
             </w:r>
@@ -711,6 +737,11 @@
             <w:tcW w:w="4539" w:type="dxa"/>
           </w:tcPr>
           <w:p>
+            <w:pPr>
+              <w:rPr>
+                <w:lang w:val="es-CO"/>
+              </w:rPr>
+            </w:pPr>
             <w:r>
               <w:rPr>
                 <w:rStyle w:val="Textoennegrita"/>
@@ -718,29 +749,45 @@
                 <w:b w:val="0"/>
                 <w:bCs w:val="0"/>
                 <w:color w:val="333333"/>
-              </w:rPr>
-              <w:t>Adrien Roques</w:t>
-            </w:r>
-            <w:r>
+                <w:lang w:val="es-CO"/>
+              </w:rPr>
+              <w:t>Adrien Roques (adrien.roques.31@outlook.fr)</w:t>
+            </w:r>
+          </w:p>
+        </w:tc>
+        <w:tc>
+          <w:tcPr>
+            <w:tcW w:w="4517" w:type="dxa"/>
+          </w:tcPr>
+          <w:p>
+            <w:pPr>
+              <w:jc w:val="center"/>
+              <w:rPr>
+                <w:lang w:val="es-CO"/>
+              </w:rPr>
+            </w:pPr>
+          </w:p>
+        </w:tc>
+      </w:tr>
+      <w:tr>
+        <w:trPr>
+          <w:trHeight w:val="264"/>
+        </w:trPr>
+        <w:tc>
+          <w:tcPr>
+            <w:tcW w:w="4539" w:type="dxa"/>
+          </w:tcPr>
+          <w:p>
+            <w:pPr>
               <w:rPr>
                 <w:rStyle w:val="Textoennegrita"/>
                 <w:rFonts w:eastAsia="Times New Roman"/>
                 <w:b w:val="0"/>
                 <w:bCs w:val="0"/>
                 <w:color w:val="333333"/>
-              </w:rPr>
-              <w:t xml:space="preserve"> </w:t>
-            </w:r>
-            <w:r>
-              <w:rPr>
-                <w:rStyle w:val="Textoennegrita"/>
-                <w:rFonts w:eastAsia="Times New Roman"/>
-                <w:b w:val="0"/>
-                <w:bCs w:val="0"/>
-                <w:color w:val="333333"/>
-              </w:rPr>
-              <w:t>(adrien.roques.31@outlook.fr)</w:t>
-            </w:r>
+                <w:lang w:val="es-CO"/>
+              </w:rPr>
+            </w:pPr>
           </w:p>
         </w:tc>
         <w:tc>
@@ -750,37 +797,9 @@
           <w:p>
             <w:pPr>
               <w:jc w:val="center"/>
-            </w:pPr>
-          </w:p>
-        </w:tc>
-      </w:tr>
-      <w:tr>
-        <w:trPr>
-          <w:trHeight w:val="264"/>
-        </w:trPr>
-        <w:tc>
-          <w:tcPr>
-            <w:tcW w:w="4539" w:type="dxa"/>
-          </w:tcPr>
-          <w:p>
-            <w:pPr>
-              <w:rPr>
-                <w:rStyle w:val="Textoennegrita"/>
-                <w:rFonts w:eastAsia="Times New Roman"/>
-                <w:b w:val="0"/>
-                <w:bCs w:val="0"/>
-                <w:color w:val="333333"/>
-              </w:rPr>
-            </w:pPr>
-          </w:p>
-        </w:tc>
-        <w:tc>
-          <w:tcPr>
-            <w:tcW w:w="4517" w:type="dxa"/>
-          </w:tcPr>
-          <w:p>
-            <w:pPr>
-              <w:jc w:val="center"/>
+              <w:rPr>
+                <w:lang w:val="es-CO"/>
+              </w:rPr>
             </w:pPr>
           </w:p>
         </w:tc>
@@ -1443,23 +1462,7 @@
           <w:szCs w:val="20"/>
           <w:lang w:eastAsia="fr-FR"/>
         </w:rPr>
-        <w:t>Guest: is a person that belongs to the academic community who does not have an account registered in</w:t>
-      </w:r>
-      <w:r>
-        <w:rPr>
-          <w:rFonts w:ascii="Helvetica" w:eastAsia="Times New Roman" w:hAnsi="Helvetica" w:cs="Times New Roman"/>
-          <w:szCs w:val="20"/>
-          <w:lang w:eastAsia="fr-FR"/>
-        </w:rPr>
-        <w:t xml:space="preserve"> Csyllabus </w:t>
-      </w:r>
-      <w:r>
-        <w:rPr>
-          <w:rFonts w:ascii="Helvetica" w:eastAsia="Times New Roman" w:hAnsi="Helvetica" w:cs="Times New Roman"/>
-          <w:szCs w:val="20"/>
-          <w:lang w:eastAsia="fr-FR"/>
-        </w:rPr>
-        <w:t>system. Guest is user who has high level of overview on the main functionalities of the system but has no user-identification-required features available such as user profile or can build user engagement.</w:t>
+        <w:t>Guest: is a person that belongs to the academic community who does not have an account registered in Csyllabus system. Guest is user who has high level of overview on the main functionalities of the system but has no user-identification-required features available such as user profile or can build user engagement.</w:t>
       </w:r>
     </w:p>
     <w:p>
@@ -1499,31 +1502,7 @@
           <w:szCs w:val="20"/>
           <w:lang w:eastAsia="fr-FR"/>
         </w:rPr>
-        <w:t xml:space="preserve"> </w:t>
-      </w:r>
-      <w:r>
-        <w:rPr>
-          <w:rFonts w:ascii="Helvetica" w:eastAsia="Times New Roman" w:hAnsi="Helvetica" w:cs="Times New Roman"/>
-          <w:szCs w:val="20"/>
-          <w:lang w:eastAsia="fr-FR"/>
-        </w:rPr>
-        <w:t>Student: is the registered user with verified</w:t>
-      </w:r>
-      <w:r>
-        <w:rPr>
-          <w:rFonts w:ascii="Helvetica" w:eastAsia="Times New Roman" w:hAnsi="Helvetica" w:cs="Times New Roman"/>
-          <w:szCs w:val="20"/>
-          <w:lang w:eastAsia="fr-FR"/>
-        </w:rPr>
-        <w:t xml:space="preserve"> Csyllabus </w:t>
-      </w:r>
-      <w:r>
-        <w:rPr>
-          <w:rFonts w:ascii="Helvetica" w:eastAsia="Times New Roman" w:hAnsi="Helvetica" w:cs="Times New Roman"/>
-          <w:szCs w:val="20"/>
-          <w:lang w:eastAsia="fr-FR"/>
-        </w:rPr>
-        <w:t xml:space="preserve">account. He has all features as a guest plus user-identification-required features such as user profile and possibility to leave comments or vote for course they are familiar with. </w:t>
+        <w:t xml:space="preserve"> Student: is the registered user with verified Csyllabus account. He has all features as a guest plus user-identification-required features such as user profile and possibility to leave comments or vote for course they are familiar with. </w:t>
       </w:r>
     </w:p>
     <w:p>
@@ -1562,15 +1541,7 @@
           <w:szCs w:val="20"/>
           <w:lang w:eastAsia="fr-FR"/>
         </w:rPr>
-        <w:t xml:space="preserve"> </w:t>
-      </w:r>
-      <w:r>
-        <w:rPr>
-          <w:rFonts w:ascii="Helvetica" w:eastAsia="Times New Roman" w:hAnsi="Helvetica" w:cs="Times New Roman"/>
-          <w:szCs w:val="20"/>
-          <w:lang w:eastAsia="fr-FR"/>
-        </w:rPr>
-        <w:t xml:space="preserve">Professor: is the registered user with verified </w:t>
+        <w:t xml:space="preserve"> Professor: is the registered user with verified </w:t>
       </w:r>
       <w:sdt>
         <w:sdtPr>
@@ -1585,17 +1556,17 @@
           <w:placeholder>
             <w:docPart w:val="2C6385F1CC4A4F69A4FF70AB73FAE2E8"/>
           </w:placeholder>
+          <w:showingPlcHdr/>
           <w:dataBinding w:prefixMappings="xmlns:ns0='http://purl.org/dc/elements/1.1/' xmlns:ns1='http://schemas.openxmlformats.org/package/2006/metadata/core-properties' " w:xpath="/ns1:coreProperties[1]/ns0:subject[1]" w:storeItemID="{6C3C8BC8-F283-45AE-878A-BAB7291924A1}"/>
           <w:text/>
         </w:sdtPr>
+        <w:sdtEndPr/>
         <w:sdtContent>
           <w:r>
             <w:rPr>
-              <w:rFonts w:ascii="Helvetica" w:eastAsia="Times New Roman" w:hAnsi="Helvetica" w:cs="Times New Roman"/>
-              <w:szCs w:val="20"/>
-              <w:lang w:eastAsia="fr-FR"/>
+              <w:rStyle w:val="Textodelmarcadordeposicin"/>
             </w:rPr>
-            <w:t xml:space="preserve"> </w:t>
+            <w:t>[Subject]</w:t>
           </w:r>
         </w:sdtContent>
       </w:sdt>
@@ -3075,15 +3046,7 @@
           <w:szCs w:val="20"/>
           <w:lang w:eastAsia="fr-FR"/>
         </w:rPr>
-        <w:t xml:space="preserve">According SCRUM during the development process the functional requirements to be satisfied are the user </w:t>
-      </w:r>
-      <w:r>
-        <w:rPr>
-          <w:rFonts w:ascii="Helvetica" w:eastAsia="Times New Roman" w:hAnsi="Helvetica" w:cs="Times New Roman"/>
-          <w:szCs w:val="20"/>
-          <w:lang w:eastAsia="fr-FR"/>
-        </w:rPr>
-        <w:t>stories. However, starting</w:t>
+        <w:t>According SCRUM during the development process the functional requirements to be satisfied are the user stories. However, starting</w:t>
       </w:r>
       <w:r>
         <w:rPr>
@@ -3122,33 +3085,43 @@
     </w:p>
     <w:p>
       <w:pPr>
-        <w:jc w:val="both"/>
-        <w:rPr>
-          <w:rFonts w:ascii="Helvetica" w:eastAsia="Times New Roman" w:hAnsi="Helvetica" w:cs="Times New Roman"/>
-          <w:szCs w:val="20"/>
-          <w:lang w:eastAsia="fr-FR"/>
-        </w:rPr>
-      </w:pPr>
-      <w:r>
-        <w:rPr>
+        <w:jc w:val="center"/>
+        <w:rPr>
+          <w:rFonts w:ascii="Helvetica" w:eastAsia="Times New Roman" w:hAnsi="Helvetica" w:cs="Times New Roman"/>
+          <w:szCs w:val="20"/>
+          <w:lang w:eastAsia="fr-FR"/>
+        </w:rPr>
+      </w:pPr>
+      <w:r>
+        <w:rPr>
+          <w:rFonts w:ascii="Helvetica" w:eastAsia="Times New Roman" w:hAnsi="Helvetica" w:cs="Times New Roman"/>
           <w:noProof/>
+          <w:szCs w:val="20"/>
+          <w:lang w:eastAsia="fr-FR"/>
         </w:rPr>
         <w:drawing>
-          <wp:inline distT="114300" distB="114300" distL="114300" distR="114300" wp14:anchorId="20DBB85A" wp14:editId="49D042E9">
-            <wp:extent cx="5756910" cy="2573947"/>
-            <wp:effectExtent l="0" t="0" r="0" b="0"/>
-            <wp:docPr id="1" name="image2.jpg"/>
-            <wp:cNvGraphicFramePr/>
+          <wp:inline distT="0" distB="0" distL="0" distR="0" wp14:anchorId="3BBE33F3" wp14:editId="5E41F6D5">
+            <wp:extent cx="4761230" cy="3397107"/>
+            <wp:effectExtent l="0" t="0" r="1270" b="0"/>
+            <wp:docPr id="6" name="Imagen 6"/>
+            <wp:cNvGraphicFramePr>
+              <a:graphicFrameLocks xmlns:a="http://schemas.openxmlformats.org/drawingml/2006/main" noChangeAspect="1"/>
+            </wp:cNvGraphicFramePr>
             <a:graphic xmlns:a="http://schemas.openxmlformats.org/drawingml/2006/main">
               <a:graphicData uri="http://schemas.openxmlformats.org/drawingml/2006/picture">
                 <pic:pic xmlns:pic="http://schemas.openxmlformats.org/drawingml/2006/picture">
                   <pic:nvPicPr>
-                    <pic:cNvPr id="0" name="image2.jpg"/>
-                    <pic:cNvPicPr preferRelativeResize="0"/>
+                    <pic:cNvPr id="6" name="Use cases Diagram Csyllabus.png"/>
+                    <pic:cNvPicPr/>
                   </pic:nvPicPr>
                   <pic:blipFill>
-                    <a:blip r:embed="rId12"/>
-                    <a:srcRect/>
+                    <a:blip r:embed="rId12">
+                      <a:extLst>
+                        <a:ext uri="{28A0092B-C50C-407E-A947-70E740481C1C}">
+                          <a14:useLocalDpi xmlns:a14="http://schemas.microsoft.com/office/drawing/2010/main" val="0"/>
+                        </a:ext>
+                      </a:extLst>
+                    </a:blip>
                     <a:stretch>
                       <a:fillRect/>
                     </a:stretch>
@@ -3156,12 +3129,11 @@
                   <pic:spPr>
                     <a:xfrm>
                       <a:off x="0" y="0"/>
-                      <a:ext cx="5756910" cy="2573947"/>
+                      <a:ext cx="4810884" cy="3432535"/>
                     </a:xfrm>
                     <a:prstGeom prst="rect">
                       <a:avLst/>
                     </a:prstGeom>
-                    <a:ln/>
                   </pic:spPr>
                 </pic:pic>
               </a:graphicData>
@@ -3194,23 +3166,7 @@
           <w:szCs w:val="20"/>
           <w:lang w:eastAsia="fr-FR"/>
         </w:rPr>
-        <w:t xml:space="preserve">To carry out a good planning from these user stories and </w:t>
-      </w:r>
-      <w:r>
-        <w:rPr>
-          <w:rFonts w:ascii="Helvetica" w:eastAsia="Times New Roman" w:hAnsi="Helvetica" w:cs="Times New Roman"/>
-          <w:szCs w:val="20"/>
-          <w:lang w:eastAsia="fr-FR"/>
-        </w:rPr>
-        <w:t>uses cases</w:t>
-      </w:r>
-      <w:r>
-        <w:rPr>
-          <w:rFonts w:ascii="Helvetica" w:eastAsia="Times New Roman" w:hAnsi="Helvetica" w:cs="Times New Roman"/>
-          <w:szCs w:val="20"/>
-          <w:lang w:eastAsia="fr-FR"/>
-        </w:rPr>
-        <w:t>, the main functionalities of the system are summarized three main features:</w:t>
+        <w:t>To carry out a good planning from these user stories and uses cases, the main functionalities of the system are summarized three main features:</w:t>
       </w:r>
     </w:p>
     <w:p>
@@ -3400,33 +3356,25 @@
           <w:lang w:eastAsia="fr-FR"/>
         </w:rPr>
       </w:pPr>
+      <w:r>
+        <w:rPr>
+          <w:rFonts w:ascii="Helvetica" w:eastAsia="Times New Roman" w:hAnsi="Helvetica" w:cs="Times New Roman"/>
+          <w:i/>
+          <w:szCs w:val="20"/>
+          <w:lang w:eastAsia="fr-FR"/>
+        </w:rPr>
+        <w:t>Management:</w:t>
+      </w:r>
+      <w:r>
+        <w:rPr>
+          <w:rFonts w:ascii="Helvetica" w:eastAsia="Times New Roman" w:hAnsi="Helvetica" w:cs="Times New Roman"/>
+          <w:szCs w:val="20"/>
+          <w:lang w:eastAsia="fr-FR"/>
+        </w:rPr>
+        <w:t xml:space="preserve"> The possibility of managing the data, for example adding new syllabi or modifying them.</w:t>
+      </w:r>
       <w:bookmarkStart w:id="14" w:name="_GoBack"/>
-      <w:r>
-        <w:rPr>
-          <w:rFonts w:ascii="Helvetica" w:eastAsia="Times New Roman" w:hAnsi="Helvetica" w:cs="Times New Roman"/>
-          <w:i/>
-          <w:szCs w:val="20"/>
-          <w:lang w:eastAsia="fr-FR"/>
-        </w:rPr>
-        <w:t>Management:</w:t>
-      </w:r>
-      <w:r>
-        <w:rPr>
-          <w:rFonts w:ascii="Helvetica" w:eastAsia="Times New Roman" w:hAnsi="Helvetica" w:cs="Times New Roman"/>
-          <w:szCs w:val="20"/>
-          <w:lang w:eastAsia="fr-FR"/>
-        </w:rPr>
-        <w:t xml:space="preserve"> </w:t>
-      </w:r>
       <w:bookmarkEnd w:id="14"/>
-      <w:r>
-        <w:rPr>
-          <w:rFonts w:ascii="Helvetica" w:eastAsia="Times New Roman" w:hAnsi="Helvetica" w:cs="Times New Roman"/>
-          <w:szCs w:val="20"/>
-          <w:lang w:eastAsia="fr-FR"/>
-        </w:rPr>
-        <w:t>The possibility of managing the data, for example adding new syllabi or modifying them.</w:t>
-      </w:r>
     </w:p>
     <w:p>
       <w:pPr>
@@ -3464,7 +3412,6 @@
         <w:pStyle w:val="Ttulo2"/>
       </w:pPr>
       <w:r>
-        <w:lastRenderedPageBreak/>
         <w:t xml:space="preserve">2.2.1 </w:t>
       </w:r>
       <w:r>
@@ -3684,7 +3631,6 @@
           <w:noProof/>
           <w:lang w:eastAsia="fr-FR"/>
         </w:rPr>
-        <w:lastRenderedPageBreak/>
         <w:drawing>
           <wp:inline distT="0" distB="0" distL="0" distR="0" wp14:anchorId="32F57BDB" wp14:editId="164C46AB">
             <wp:extent cx="5724525" cy="3276600"/>
@@ -3968,6 +3914,7 @@
         <w:pStyle w:val="Ttulo2"/>
       </w:pPr>
       <w:r>
+        <w:lastRenderedPageBreak/>
         <w:t>5.3 Team coordination</w:t>
       </w:r>
     </w:p>
@@ -3990,7 +3937,6 @@
         <w:rPr>
           <w:rFonts w:ascii="Helvetica" w:hAnsi="Helvetica"/>
         </w:rPr>
-        <w:lastRenderedPageBreak/>
         <w:t xml:space="preserve">On the very beginning, our team in overall was rather inexperienced in actual web programming as we had only three of seven programmers with advanced knowledge in all the project technologies, so there was a time needed for others to educate themselves into specific programming languages and techniques. </w:t>
       </w:r>
     </w:p>
@@ -4229,6 +4175,7 @@
         <w:pStyle w:val="Ttulo2"/>
       </w:pPr>
       <w:r>
+        <w:lastRenderedPageBreak/>
         <w:t>5.7 Integration and tracking</w:t>
       </w:r>
     </w:p>
@@ -4258,14 +4205,7 @@
         <w:rPr>
           <w:rFonts w:ascii="Helvetica" w:hAnsi="Helvetica"/>
         </w:rPr>
-        <w:t xml:space="preserve"> which is hosted by Emanuel. That way, we made </w:t>
-      </w:r>
-      <w:r>
-        <w:rPr>
-          <w:rFonts w:ascii="Helvetica" w:hAnsi="Helvetica"/>
-        </w:rPr>
-        <w:lastRenderedPageBreak/>
-        <w:t>sure that all parts worked not only on our local environment but in production as well. We used this website as our primary demonstration point for our client but also for our potential users (international students) to gather their opinions and ideas.</w:t>
+        <w:t xml:space="preserve"> which is hosted by Emanuel. That way, we made sure that all parts worked not only on our local environment but in production as well. We used this website as our primary demonstration point for our client but also for our potential users (international students) to gather their opinions and ideas.</w:t>
       </w:r>
     </w:p>
     <w:p>
@@ -5160,6 +5100,7 @@
           </w:tcPr>
           <w:p>
             <w:r>
+              <w:lastRenderedPageBreak/>
               <w:t>Acceptance test plan</w:t>
             </w:r>
           </w:p>
@@ -5363,7 +5304,6 @@
           </w:tcPr>
           <w:p>
             <w:r>
-              <w:lastRenderedPageBreak/>
               <w:t>Final product</w:t>
             </w:r>
           </w:p>
@@ -5529,6 +5469,7 @@
         <w:pStyle w:val="Ttulo2"/>
       </w:pPr>
       <w:r>
+        <w:lastRenderedPageBreak/>
         <w:t>7.4 Front-end side modules</w:t>
       </w:r>
     </w:p>
@@ -5626,7 +5567,6 @@
         <w:pStyle w:val="Ttulo1"/>
       </w:pPr>
       <w:r>
-        <w:lastRenderedPageBreak/>
         <w:t>11 Outcomes</w:t>
       </w:r>
     </w:p>
@@ -7361,6 +7301,8 @@
   </w:compat>
   <w:rsids>
     <w:rsidRoot w:val="00C67FD6"/>
+    <w:rsid w:val="0027034D"/>
+    <w:rsid w:val="00545DA6"/>
     <w:rsid w:val="00C67FD6"/>
     <w:rsid w:val="00E91AB8"/>
   </w:rsids>

</xml_diff>

<commit_message>
Add Unit tests front end description
</commit_message>
<xml_diff>
--- a/Score report/ScoreReport_0.1.docx
+++ b/Score report/ScoreReport_0.1.docx
@@ -4,7 +4,7 @@
   <w:body>
     <w:p>
       <w:pPr>
-        <w:pStyle w:val="Ttulo1"/>
+        <w:pStyle w:val="Titre1"/>
         <w:jc w:val="center"/>
         <w:rPr>
           <w:b/>
@@ -31,19 +31,9 @@
       <w:pPr>
         <w:jc w:val="center"/>
       </w:pPr>
-      <w:proofErr w:type="gramStart"/>
-      <w:r>
-        <w:t>Project :</w:t>
-      </w:r>
-      <w:proofErr w:type="gramEnd"/>
-      <w:r>
-        <w:t xml:space="preserve"> </w:t>
-      </w:r>
-      <w:proofErr w:type="spellStart"/>
-      <w:r>
-        <w:t>CSyllabus</w:t>
-      </w:r>
-      <w:proofErr w:type="spellEnd"/>
+      <w:r>
+        <w:t>Project : CSyllabus</w:t>
+      </w:r>
     </w:p>
     <w:p>
       <w:pPr>
@@ -60,7 +50,7 @@
       <w:hyperlink r:id="rId7" w:history="1">
         <w:r>
           <w:rPr>
-            <w:rStyle w:val="Hipervnculo"/>
+            <w:rStyle w:val="Lienhypertexte"/>
           </w:rPr>
           <w:t>https://csyllabus.com/demo/</w:t>
         </w:r>
@@ -147,7 +137,7 @@
     </w:p>
     <w:tbl>
       <w:tblPr>
-        <w:tblStyle w:val="Tablaconcuadrcula"/>
+        <w:tblStyle w:val="Grilledutableau"/>
         <w:tblW w:w="0" w:type="auto"/>
         <w:tblBorders>
           <w:top w:val="none" w:sz="0" w:space="0" w:color="auto"/>
@@ -180,39 +170,28 @@
                 <w:b/>
                 <w:i/>
               </w:rPr>
-              <w:t xml:space="preserve">Project </w:t>
-            </w:r>
-            <w:proofErr w:type="gramStart"/>
-            <w:r>
+              <w:t>Project team :</w:t>
+            </w:r>
+          </w:p>
+        </w:tc>
+        <w:tc>
+          <w:tcPr>
+            <w:tcW w:w="4517" w:type="dxa"/>
+          </w:tcPr>
+          <w:p>
+            <w:pPr>
               <w:rPr>
                 <w:b/>
                 <w:i/>
               </w:rPr>
-              <w:t>team :</w:t>
-            </w:r>
-            <w:proofErr w:type="gramEnd"/>
-          </w:p>
-        </w:tc>
-        <w:tc>
-          <w:tcPr>
-            <w:tcW w:w="4517" w:type="dxa"/>
-          </w:tcPr>
-          <w:p>
-            <w:pPr>
+            </w:pPr>
+            <w:r>
               <w:rPr>
                 <w:b/>
                 <w:i/>
               </w:rPr>
-            </w:pPr>
-            <w:proofErr w:type="gramStart"/>
-            <w:r>
-              <w:rPr>
-                <w:b/>
-                <w:i/>
-              </w:rPr>
               <w:t>Supervisors :</w:t>
             </w:r>
-            <w:proofErr w:type="gramEnd"/>
           </w:p>
           <w:p>
             <w:pPr>
@@ -238,53 +217,16 @@
                 <w:lang w:val="es-CO" w:eastAsia="fr-FR"/>
               </w:rPr>
             </w:pPr>
-            <w:proofErr w:type="spellStart"/>
-            <w:r>
-              <w:rPr>
-                <w:rStyle w:val="Textoennegrita"/>
+            <w:r>
+              <w:rPr>
+                <w:rStyle w:val="lev"/>
                 <w:rFonts w:eastAsia="Times New Roman"/>
                 <w:b w:val="0"/>
                 <w:bCs w:val="0"/>
                 <w:color w:val="333333"/>
                 <w:lang w:val="es-CO"/>
               </w:rPr>
-              <w:t>Zvonimir</w:t>
-            </w:r>
-            <w:proofErr w:type="spellEnd"/>
-            <w:r>
-              <w:rPr>
-                <w:rStyle w:val="Textoennegrita"/>
-                <w:rFonts w:eastAsia="Times New Roman"/>
-                <w:b w:val="0"/>
-                <w:bCs w:val="0"/>
-                <w:color w:val="333333"/>
-                <w:lang w:val="es-CO"/>
-              </w:rPr>
-              <w:t xml:space="preserve"> </w:t>
-            </w:r>
-            <w:proofErr w:type="spellStart"/>
-            <w:r>
-              <w:rPr>
-                <w:rStyle w:val="Textoennegrita"/>
-                <w:rFonts w:eastAsia="Times New Roman"/>
-                <w:b w:val="0"/>
-                <w:bCs w:val="0"/>
-                <w:color w:val="333333"/>
-                <w:lang w:val="es-CO"/>
-              </w:rPr>
-              <w:t>Relja</w:t>
-            </w:r>
-            <w:proofErr w:type="spellEnd"/>
-            <w:r>
-              <w:rPr>
-                <w:rStyle w:val="Textoennegrita"/>
-                <w:rFonts w:eastAsia="Times New Roman"/>
-                <w:b w:val="0"/>
-                <w:bCs w:val="0"/>
-                <w:color w:val="333333"/>
-                <w:lang w:val="es-CO"/>
-              </w:rPr>
-              <w:t xml:space="preserve"> (</w:t>
+              <w:t>Zvonimir Relja (</w:t>
             </w:r>
             <w:r>
               <w:rPr>
@@ -324,7 +266,7 @@
           <w:p>
             <w:pPr>
               <w:rPr>
-                <w:rStyle w:val="Textoennegrita"/>
+                <w:rStyle w:val="lev"/>
                 <w:rFonts w:eastAsia="Times New Roman"/>
                 <w:b w:val="0"/>
                 <w:bCs w:val="0"/>
@@ -367,7 +309,7 @@
             </w:pPr>
             <w:r>
               <w:rPr>
-                <w:rStyle w:val="Textoennegrita"/>
+                <w:rStyle w:val="lev"/>
                 <w:rFonts w:eastAsia="Times New Roman"/>
                 <w:b w:val="0"/>
                 <w:bCs w:val="0"/>
@@ -446,7 +388,7 @@
           </w:tcPr>
           <w:p>
             <w:pPr>
-              <w:pStyle w:val="Ttulo2"/>
+              <w:pStyle w:val="Titre2"/>
               <w:rPr>
                 <w:rFonts w:asciiTheme="minorHAnsi" w:eastAsia="Times New Roman" w:hAnsiTheme="minorHAnsi"/>
                 <w:color w:val="333333"/>
@@ -457,7 +399,7 @@
             </w:pPr>
             <w:r>
               <w:rPr>
-                <w:rStyle w:val="Textoennegrita"/>
+                <w:rStyle w:val="lev"/>
                 <w:rFonts w:asciiTheme="minorHAnsi" w:eastAsia="Times New Roman" w:hAnsiTheme="minorHAnsi"/>
                 <w:b w:val="0"/>
                 <w:bCs w:val="0"/>
@@ -470,7 +412,7 @@
             </w:r>
             <w:r>
               <w:rPr>
-                <w:rStyle w:val="Textoennegrita"/>
+                <w:rStyle w:val="lev"/>
                 <w:rFonts w:asciiTheme="minorHAnsi" w:eastAsia="Times New Roman" w:hAnsiTheme="minorHAnsi"/>
                 <w:b w:val="0"/>
                 <w:bCs w:val="0"/>
@@ -483,7 +425,7 @@
             </w:r>
             <w:r>
               <w:rPr>
-                <w:rStyle w:val="Textoennegrita"/>
+                <w:rStyle w:val="lev"/>
                 <w:rFonts w:asciiTheme="minorHAnsi" w:eastAsia="Times New Roman" w:hAnsiTheme="minorHAnsi"/>
                 <w:b w:val="0"/>
                 <w:bCs w:val="0"/>
@@ -496,7 +438,7 @@
             </w:r>
             <w:r>
               <w:rPr>
-                <w:rStyle w:val="Textoennegrita"/>
+                <w:rStyle w:val="lev"/>
                 <w:rFonts w:asciiTheme="minorHAnsi" w:eastAsia="Times New Roman" w:hAnsiTheme="minorHAnsi"/>
                 <w:b w:val="0"/>
                 <w:bCs w:val="0"/>
@@ -576,7 +518,7 @@
           </w:tcPr>
           <w:p>
             <w:pPr>
-              <w:pStyle w:val="Ttulo2"/>
+              <w:pStyle w:val="Titre2"/>
               <w:jc w:val="both"/>
               <w:rPr>
                 <w:rFonts w:asciiTheme="minorHAnsi" w:eastAsia="Times New Roman" w:hAnsiTheme="minorHAnsi"/>
@@ -588,7 +530,7 @@
             </w:pPr>
             <w:r>
               <w:rPr>
-                <w:rStyle w:val="Textoennegrita"/>
+                <w:rStyle w:val="lev"/>
                 <w:rFonts w:asciiTheme="minorHAnsi" w:eastAsia="Times New Roman" w:hAnsiTheme="minorHAnsi"/>
                 <w:b w:val="0"/>
                 <w:bCs w:val="0"/>
@@ -649,7 +591,7 @@
           </w:tcPr>
           <w:p>
             <w:pPr>
-              <w:pStyle w:val="Ttulo2"/>
+              <w:pStyle w:val="Titre2"/>
               <w:rPr>
                 <w:rFonts w:asciiTheme="minorHAnsi" w:eastAsia="Times New Roman" w:hAnsiTheme="minorHAnsi"/>
                 <w:color w:val="333333"/>
@@ -660,7 +602,7 @@
             </w:pPr>
             <w:r>
               <w:rPr>
-                <w:rStyle w:val="Textoennegrita"/>
+                <w:rStyle w:val="lev"/>
                 <w:rFonts w:asciiTheme="minorHAnsi" w:eastAsia="Times New Roman" w:hAnsiTheme="minorHAnsi"/>
                 <w:b w:val="0"/>
                 <w:bCs w:val="0"/>
@@ -673,7 +615,7 @@
             </w:r>
             <w:r>
               <w:rPr>
-                <w:rStyle w:val="Textoennegrita"/>
+                <w:rStyle w:val="lev"/>
                 <w:rFonts w:asciiTheme="minorHAnsi" w:eastAsia="Times New Roman" w:hAnsiTheme="minorHAnsi"/>
                 <w:b w:val="0"/>
                 <w:bCs w:val="0"/>
@@ -744,7 +686,7 @@
             </w:pPr>
             <w:r>
               <w:rPr>
-                <w:rStyle w:val="Textoennegrita"/>
+                <w:rStyle w:val="lev"/>
                 <w:rFonts w:eastAsia="Times New Roman"/>
                 <w:b w:val="0"/>
                 <w:bCs w:val="0"/>
@@ -780,7 +722,7 @@
           <w:p>
             <w:pPr>
               <w:rPr>
-                <w:rStyle w:val="Textoennegrita"/>
+                <w:rStyle w:val="lev"/>
                 <w:rFonts w:eastAsia="Times New Roman"/>
                 <w:b w:val="0"/>
                 <w:bCs w:val="0"/>
@@ -814,9 +756,9 @@
           </w:tcPr>
           <w:p>
             <w:pPr>
-              <w:pStyle w:val="Ttulo2"/>
-              <w:rPr>
-                <w:rStyle w:val="Textoennegrita"/>
+              <w:pStyle w:val="Titre2"/>
+              <w:rPr>
+                <w:rStyle w:val="lev"/>
                 <w:rFonts w:asciiTheme="minorHAnsi" w:eastAsia="Times New Roman" w:hAnsiTheme="minorHAnsi"/>
                 <w:b w:val="0"/>
                 <w:bCs w:val="0"/>
@@ -828,7 +770,7 @@
             </w:pPr>
             <w:r>
               <w:rPr>
-                <w:rStyle w:val="Textoennegrita"/>
+                <w:rStyle w:val="lev"/>
                 <w:rFonts w:asciiTheme="minorHAnsi" w:eastAsia="Times New Roman" w:hAnsiTheme="minorHAnsi"/>
                 <w:b w:val="0"/>
                 <w:bCs w:val="0"/>
@@ -899,7 +841,7 @@
     </w:p>
     <w:p>
       <w:pPr>
-        <w:pStyle w:val="Ttulo1"/>
+        <w:pStyle w:val="Titre1"/>
         <w:rPr>
           <w:lang w:val="it-IT"/>
         </w:rPr>
@@ -998,7 +940,6 @@
           <w:lang w:eastAsia="fr-FR"/>
         </w:rPr>
       </w:pPr>
-      <w:proofErr w:type="spellStart"/>
       <w:r>
         <w:rPr>
           <w:rFonts w:ascii="Helvetica" w:eastAsia="Times New Roman" w:hAnsi="Helvetica" w:cs="Times New Roman"/>
@@ -1007,9 +948,8 @@
           <w:shd w:val="clear" w:color="auto" w:fill="FFFFFF"/>
           <w:lang w:eastAsia="fr-FR"/>
         </w:rPr>
-        <w:t>CSyllabus</w:t>
-      </w:r>
-      <w:proofErr w:type="spellEnd"/>
+        <w:t>CSyllabus is imagined as a web platform which should ease up process of finding and comparing courses on domestic and foreign faculties. It will enable users to discover and compare courses on interactive way through w</w:t>
+      </w:r>
       <w:r>
         <w:rPr>
           <w:rFonts w:ascii="Helvetica" w:eastAsia="Times New Roman" w:hAnsi="Helvetica" w:cs="Times New Roman"/>
@@ -1018,7 +958,7 @@
           <w:shd w:val="clear" w:color="auto" w:fill="FFFFFF"/>
           <w:lang w:eastAsia="fr-FR"/>
         </w:rPr>
-        <w:t xml:space="preserve"> is imagined as a web platform which should ease up process of finding and comparing courses on domestic and foreign faculties. It will enable users to discover and compare courses on interactive way through w</w:t>
+        <w:t>eb application. This « one click »</w:t>
       </w:r>
       <w:r>
         <w:rPr>
@@ -1028,7 +968,7 @@
           <w:shd w:val="clear" w:color="auto" w:fill="FFFFFF"/>
           <w:lang w:eastAsia="fr-FR"/>
         </w:rPr>
-        <w:t>eb application. This « one click »</w:t>
+        <w:t xml:space="preserve"> app</w:t>
       </w:r>
       <w:r>
         <w:rPr>
@@ -1038,7 +978,7 @@
           <w:shd w:val="clear" w:color="auto" w:fill="FFFFFF"/>
           <w:lang w:eastAsia="fr-FR"/>
         </w:rPr>
-        <w:t xml:space="preserve"> app</w:t>
+        <w:t>lication</w:t>
       </w:r>
       <w:r>
         <w:rPr>
@@ -1048,9 +988,12 @@
           <w:shd w:val="clear" w:color="auto" w:fill="FFFFFF"/>
           <w:lang w:eastAsia="fr-FR"/>
         </w:rPr>
-        <w:t>lication</w:t>
-      </w:r>
-      <w:r>
+        <w:t xml:space="preserve"> will save time and provide very useful information to interested parties.</w:t>
+      </w:r>
+    </w:p>
+    <w:p>
+      <w:pPr>
+        <w:jc w:val="both"/>
         <w:rPr>
           <w:rFonts w:ascii="Helvetica" w:eastAsia="Times New Roman" w:hAnsi="Helvetica" w:cs="Times New Roman"/>
           <w:color w:val="333333"/>
@@ -1058,8 +1001,7 @@
           <w:shd w:val="clear" w:color="auto" w:fill="FFFFFF"/>
           <w:lang w:eastAsia="fr-FR"/>
         </w:rPr>
-        <w:t xml:space="preserve"> will save time and provide very useful information to interested parties.</w:t>
-      </w:r>
+      </w:pPr>
     </w:p>
     <w:p>
       <w:pPr>
@@ -1072,10 +1014,7 @@
           <w:lang w:eastAsia="fr-FR"/>
         </w:rPr>
       </w:pPr>
-    </w:p>
-    <w:p>
-      <w:pPr>
-        <w:jc w:val="both"/>
+      <w:r>
         <w:rPr>
           <w:rFonts w:ascii="Helvetica" w:eastAsia="Times New Roman" w:hAnsi="Helvetica" w:cs="Times New Roman"/>
           <w:color w:val="333333"/>
@@ -1083,8 +1022,12 @@
           <w:shd w:val="clear" w:color="auto" w:fill="FFFFFF"/>
           <w:lang w:eastAsia="fr-FR"/>
         </w:rPr>
-      </w:pPr>
-      <w:r>
+        <w:t>This project is developed inside the Distributed software development course provided by Politecnico di Milano – Milan and Faculty of Electrical Engineering and Computing – Zagreb. The aim of the course is to provide knowledge on how to deal with problems related to distance and different cultures in developing software distributed environment. The team of the project is composed of three students from Milan and four from Zagreb.</w:t>
+      </w:r>
+    </w:p>
+    <w:p>
+      <w:pPr>
+        <w:jc w:val="both"/>
         <w:rPr>
           <w:rFonts w:ascii="Helvetica" w:eastAsia="Times New Roman" w:hAnsi="Helvetica" w:cs="Times New Roman"/>
           <w:color w:val="333333"/>
@@ -1092,8 +1035,7 @@
           <w:shd w:val="clear" w:color="auto" w:fill="FFFFFF"/>
           <w:lang w:eastAsia="fr-FR"/>
         </w:rPr>
-        <w:t>This project is developed inside the Distributed software development course provided by Politecnico di Milano – Milan and Faculty of Electrical Engineering and Computing – Zagreb. The aim of the course is to provide knowledge on how to deal with problems related to distance and different cultures in developing software distributed environment. The team of the project is composed of three students from Milan and four from Zagreb.</w:t>
-      </w:r>
+      </w:pPr>
     </w:p>
     <w:p>
       <w:pPr>
@@ -1106,10 +1048,7 @@
           <w:lang w:eastAsia="fr-FR"/>
         </w:rPr>
       </w:pPr>
-    </w:p>
-    <w:p>
-      <w:pPr>
-        <w:jc w:val="both"/>
+      <w:r>
         <w:rPr>
           <w:rFonts w:ascii="Helvetica" w:eastAsia="Times New Roman" w:hAnsi="Helvetica" w:cs="Times New Roman"/>
           <w:color w:val="333333"/>
@@ -1117,9 +1056,12 @@
           <w:shd w:val="clear" w:color="auto" w:fill="FFFFFF"/>
           <w:lang w:eastAsia="fr-FR"/>
         </w:rPr>
-      </w:pPr>
-      <w:proofErr w:type="spellStart"/>
-      <w:r>
+        <w:t>CSyllabus was implemented using modern technologies (Django rest framework, Python, Angular4, Angular material, JSON, …).</w:t>
+      </w:r>
+    </w:p>
+    <w:p>
+      <w:pPr>
+        <w:jc w:val="both"/>
         <w:rPr>
           <w:rFonts w:ascii="Helvetica" w:eastAsia="Times New Roman" w:hAnsi="Helvetica" w:cs="Times New Roman"/>
           <w:color w:val="333333"/>
@@ -1127,10 +1069,11 @@
           <w:shd w:val="clear" w:color="auto" w:fill="FFFFFF"/>
           <w:lang w:eastAsia="fr-FR"/>
         </w:rPr>
-        <w:t>CSyllabus</w:t>
-      </w:r>
-      <w:proofErr w:type="spellEnd"/>
-      <w:r>
+      </w:pPr>
+    </w:p>
+    <w:p>
+      <w:pPr>
+        <w:jc w:val="both"/>
         <w:rPr>
           <w:rFonts w:ascii="Helvetica" w:eastAsia="Times New Roman" w:hAnsi="Helvetica" w:cs="Times New Roman"/>
           <w:color w:val="333333"/>
@@ -1138,12 +1081,8 @@
           <w:shd w:val="clear" w:color="auto" w:fill="FFFFFF"/>
           <w:lang w:eastAsia="fr-FR"/>
         </w:rPr>
-        <w:t xml:space="preserve"> was implemented using modern technologies (Django rest framework, Python, Angular4, Angular material, JSON, …).</w:t>
-      </w:r>
-    </w:p>
-    <w:p>
-      <w:pPr>
-        <w:jc w:val="both"/>
+      </w:pPr>
+      <w:r>
         <w:rPr>
           <w:rFonts w:ascii="Helvetica" w:eastAsia="Times New Roman" w:hAnsi="Helvetica" w:cs="Times New Roman"/>
           <w:color w:val="333333"/>
@@ -1151,55 +1090,12 @@
           <w:shd w:val="clear" w:color="auto" w:fill="FFFFFF"/>
           <w:lang w:eastAsia="fr-FR"/>
         </w:rPr>
-      </w:pPr>
-    </w:p>
-    <w:p>
-      <w:pPr>
-        <w:jc w:val="both"/>
-        <w:rPr>
-          <w:rFonts w:ascii="Helvetica" w:eastAsia="Times New Roman" w:hAnsi="Helvetica" w:cs="Times New Roman"/>
-          <w:color w:val="333333"/>
-          <w:szCs w:val="17"/>
-          <w:shd w:val="clear" w:color="auto" w:fill="FFFFFF"/>
-          <w:lang w:eastAsia="fr-FR"/>
-        </w:rPr>
-      </w:pPr>
-      <w:r>
-        <w:rPr>
-          <w:rFonts w:ascii="Helvetica" w:eastAsia="Times New Roman" w:hAnsi="Helvetica" w:cs="Times New Roman"/>
-          <w:color w:val="333333"/>
-          <w:szCs w:val="17"/>
-          <w:shd w:val="clear" w:color="auto" w:fill="FFFFFF"/>
-          <w:lang w:eastAsia="fr-FR"/>
-        </w:rPr>
-        <w:t xml:space="preserve">Now that </w:t>
-      </w:r>
-      <w:proofErr w:type="spellStart"/>
-      <w:r>
-        <w:rPr>
-          <w:rFonts w:ascii="Helvetica" w:eastAsia="Times New Roman" w:hAnsi="Helvetica" w:cs="Times New Roman"/>
-          <w:color w:val="333333"/>
-          <w:szCs w:val="17"/>
-          <w:shd w:val="clear" w:color="auto" w:fill="FFFFFF"/>
-          <w:lang w:eastAsia="fr-FR"/>
-        </w:rPr>
-        <w:t>CSyllabus</w:t>
-      </w:r>
-      <w:proofErr w:type="spellEnd"/>
-      <w:r>
-        <w:rPr>
-          <w:rFonts w:ascii="Helvetica" w:eastAsia="Times New Roman" w:hAnsi="Helvetica" w:cs="Times New Roman"/>
-          <w:color w:val="333333"/>
-          <w:szCs w:val="17"/>
-          <w:shd w:val="clear" w:color="auto" w:fill="FFFFFF"/>
-          <w:lang w:eastAsia="fr-FR"/>
-        </w:rPr>
-        <w:t xml:space="preserve"> lives, we are very pleased with the outcomes as well as our stakeholders. We think that the main reason for that was good team atmosphere and coordination. Stakeholders were especially pleased with intuitive interface and design produced for this project. We always improved it, taking into account reviews from students, friends or family to make sure that the whole system is user-friendly for best user experience.</w:t>
-      </w:r>
-    </w:p>
-    <w:p>
-      <w:pPr>
-        <w:pStyle w:val="Ttulo1"/>
+        <w:t>Now that CSyllabus lives, we are very pleased with the outcomes as well as our stakeholders. We think that the main reason for that was good team atmosphere and coordination. Stakeholders were especially pleased with intuitive interface and design produced for this project. We always improved it, taking into account reviews from students, friends or family to make sure that the whole system is user-friendly for best user experience.</w:t>
+      </w:r>
+    </w:p>
+    <w:p>
+      <w:pPr>
+        <w:pStyle w:val="Titre1"/>
       </w:pPr>
       <w:r>
         <w:t>1 Document overview</w:t>
@@ -1230,7 +1126,7 @@
     </w:p>
     <w:p>
       <w:pPr>
-        <w:pStyle w:val="Ttulo1"/>
+        <w:pStyle w:val="Titre1"/>
       </w:pPr>
       <w:r>
         <w:t xml:space="preserve">2 Requirements </w:t>
@@ -1261,7 +1157,7 @@
       <w:commentRangeEnd w:id="0"/>
       <w:r>
         <w:rPr>
-          <w:rStyle w:val="Refdecomentario"/>
+          <w:rStyle w:val="Marquedecommentaire"/>
         </w:rPr>
         <w:commentReference w:id="0"/>
       </w:r>
@@ -1306,7 +1202,7 @@
     </w:p>
     <w:p>
       <w:pPr>
-        <w:pStyle w:val="Prrafodelista"/>
+        <w:pStyle w:val="Paragraphedeliste"/>
         <w:numPr>
           <w:ilvl w:val="0"/>
           <w:numId w:val="3"/>
@@ -1339,7 +1235,7 @@
     </w:p>
     <w:p>
       <w:pPr>
-        <w:pStyle w:val="Prrafodelista"/>
+        <w:pStyle w:val="Paragraphedeliste"/>
         <w:numPr>
           <w:ilvl w:val="0"/>
           <w:numId w:val="3"/>
@@ -1372,7 +1268,7 @@
     </w:p>
     <w:p>
       <w:pPr>
-        <w:pStyle w:val="Ttulo1"/>
+        <w:pStyle w:val="Titre1"/>
         <w:rPr>
           <w:rFonts w:ascii="Helvetica" w:hAnsi="Helvetica"/>
         </w:rPr>
@@ -1433,7 +1329,7 @@
     </w:p>
     <w:p>
       <w:pPr>
-        <w:pStyle w:val="Prrafodelista"/>
+        <w:pStyle w:val="Paragraphedeliste"/>
         <w:jc w:val="both"/>
         <w:rPr>
           <w:rFonts w:ascii="Helvetica" w:eastAsia="Times New Roman" w:hAnsi="Helvetica" w:cs="Times New Roman"/>
@@ -1444,7 +1340,7 @@
     </w:p>
     <w:p>
       <w:pPr>
-        <w:pStyle w:val="Prrafodelista"/>
+        <w:pStyle w:val="Paragraphedeliste"/>
         <w:numPr>
           <w:ilvl w:val="0"/>
           <w:numId w:val="3"/>
@@ -1467,7 +1363,7 @@
     </w:p>
     <w:p>
       <w:pPr>
-        <w:pStyle w:val="Prrafodelista"/>
+        <w:pStyle w:val="Paragraphedeliste"/>
         <w:numPr>
           <w:ilvl w:val="0"/>
           <w:numId w:val="3"/>
@@ -1507,7 +1403,7 @@
     </w:p>
     <w:p>
       <w:pPr>
-        <w:pStyle w:val="Prrafodelista"/>
+        <w:pStyle w:val="Paragraphedeliste"/>
         <w:numPr>
           <w:ilvl w:val="0"/>
           <w:numId w:val="3"/>
@@ -1564,7 +1460,7 @@
         <w:sdtContent>
           <w:r>
             <w:rPr>
-              <w:rStyle w:val="Textodelmarcadordeposicin"/>
+              <w:rStyle w:val="Textedelespacerserv"/>
             </w:rPr>
             <w:t>[Subject]</w:t>
           </w:r>
@@ -3180,7 +3076,7 @@
     </w:p>
     <w:p>
       <w:pPr>
-        <w:pStyle w:val="Prrafodelista"/>
+        <w:pStyle w:val="Paragraphedeliste"/>
         <w:numPr>
           <w:ilvl w:val="0"/>
           <w:numId w:val="5"/>
@@ -3259,7 +3155,7 @@
     </w:p>
     <w:p>
       <w:pPr>
-        <w:pStyle w:val="Prrafodelista"/>
+        <w:pStyle w:val="Paragraphedeliste"/>
         <w:numPr>
           <w:ilvl w:val="0"/>
           <w:numId w:val="5"/>
@@ -3314,7 +3210,7 @@
     </w:p>
     <w:p>
       <w:pPr>
-        <w:pStyle w:val="Prrafodelista"/>
+        <w:pStyle w:val="Paragraphedeliste"/>
         <w:numPr>
           <w:ilvl w:val="0"/>
           <w:numId w:val="5"/>
@@ -3345,7 +3241,7 @@
     </w:p>
     <w:p>
       <w:pPr>
-        <w:pStyle w:val="Prrafodelista"/>
+        <w:pStyle w:val="Paragraphedeliste"/>
         <w:numPr>
           <w:ilvl w:val="0"/>
           <w:numId w:val="5"/>
@@ -3373,256 +3269,223 @@
         </w:rPr>
         <w:t xml:space="preserve"> The possibility of managing the data, for example adding new syllabi or modifying them.</w:t>
       </w:r>
-      <w:bookmarkStart w:id="14" w:name="_GoBack"/>
-      <w:bookmarkEnd w:id="14"/>
-    </w:p>
-    <w:p>
-      <w:pPr>
-        <w:rPr>
-          <w:rFonts w:ascii="Helvetica" w:eastAsia="Times New Roman" w:hAnsi="Helvetica" w:cs="Times New Roman"/>
-          <w:szCs w:val="20"/>
-          <w:lang w:eastAsia="fr-FR"/>
-        </w:rPr>
-      </w:pPr>
-    </w:p>
-    <w:p>
-      <w:pPr>
-        <w:pStyle w:val="Ttulo1"/>
+    </w:p>
+    <w:p>
+      <w:pPr>
+        <w:rPr>
+          <w:rFonts w:ascii="Helvetica" w:eastAsia="Times New Roman" w:hAnsi="Helvetica" w:cs="Times New Roman"/>
+          <w:szCs w:val="20"/>
+          <w:lang w:eastAsia="fr-FR"/>
+        </w:rPr>
+      </w:pPr>
+    </w:p>
+    <w:p>
+      <w:pPr>
+        <w:pStyle w:val="Titre1"/>
       </w:pPr>
       <w:r>
         <w:t>2.2</w:t>
       </w:r>
       <w:r>
+        <w:t xml:space="preserve"> Non functional requirements</w:t>
+      </w:r>
+    </w:p>
+    <w:p/>
+    <w:p>
+      <w:pPr>
+        <w:pStyle w:val="Titre2"/>
+      </w:pPr>
+      <w:r>
+        <w:t xml:space="preserve">2.2.1 </w:t>
+      </w:r>
+      <w:r>
+        <w:t>Usability</w:t>
+      </w:r>
+    </w:p>
+    <w:p/>
+    <w:p>
+      <w:pPr>
+        <w:rPr>
+          <w:rFonts w:ascii="Helvetica" w:hAnsi="Helvetica"/>
+        </w:rPr>
+      </w:pPr>
+      <w:r>
+        <w:rPr>
+          <w:rFonts w:ascii="Helvetica" w:hAnsi="Helvetica"/>
+        </w:rPr>
+        <w:t>CSyllabus is</w:t>
+      </w:r>
+      <w:r>
+        <w:rPr>
+          <w:rFonts w:ascii="Helvetica" w:hAnsi="Helvetica"/>
+        </w:rPr>
         <w:t xml:space="preserve"> </w:t>
       </w:r>
-      <w:proofErr w:type="spellStart"/>
-      <w:proofErr w:type="gramStart"/>
-      <w:r>
-        <w:t>Non functional</w:t>
-      </w:r>
-      <w:proofErr w:type="spellEnd"/>
-      <w:proofErr w:type="gramEnd"/>
-      <w:r>
-        <w:t xml:space="preserve"> requirements</w:t>
+      <w:r>
+        <w:rPr>
+          <w:rFonts w:ascii="Helvetica" w:hAnsi="Helvetica"/>
+        </w:rPr>
+        <w:t xml:space="preserve">a web-based application and responsive for mobile usage. In this way, the User can use the application with different browsers from various locations. </w:t>
+      </w:r>
+    </w:p>
+    <w:p>
+      <w:pPr>
+        <w:rPr>
+          <w:rFonts w:ascii="Helvetica" w:hAnsi="Helvetica"/>
+        </w:rPr>
+      </w:pPr>
+      <w:r>
+        <w:rPr>
+          <w:rFonts w:ascii="Helvetica" w:hAnsi="Helvetica"/>
+        </w:rPr>
+        <w:t>The application must offer a user-friendly interface.</w:t>
+      </w:r>
+    </w:p>
+    <w:p>
+      <w:pPr>
+        <w:rPr>
+          <w:rFonts w:ascii="Helvetica" w:hAnsi="Helvetica"/>
+        </w:rPr>
+      </w:pPr>
+      <w:r>
+        <w:rPr>
+          <w:rFonts w:ascii="Helvetica" w:hAnsi="Helvetica"/>
+        </w:rPr>
+        <w:t>The application must be easy to use and understandable. It must not require specific knowledge on new technologies.</w:t>
+      </w:r>
+    </w:p>
+    <w:p>
+      <w:pPr>
+        <w:rPr>
+          <w:rFonts w:ascii="Helvetica" w:hAnsi="Helvetica"/>
+        </w:rPr>
+      </w:pPr>
+      <w:r>
+        <w:rPr>
+          <w:rFonts w:ascii="Helvetica" w:hAnsi="Helvetica"/>
+        </w:rPr>
+        <w:t>The application must not require more than one hour of training to master its functionalities.</w:t>
+      </w:r>
+    </w:p>
+    <w:p>
+      <w:pPr>
+        <w:rPr>
+          <w:rFonts w:ascii="Helvetica" w:hAnsi="Helvetica"/>
+        </w:rPr>
+      </w:pPr>
+    </w:p>
+    <w:p>
+      <w:pPr>
+        <w:pStyle w:val="Titre2"/>
+      </w:pPr>
+      <w:r>
+        <w:t>2</w:t>
+      </w:r>
+      <w:r>
+        <w:t>.2.2</w:t>
+      </w:r>
+      <w:r>
+        <w:t xml:space="preserve"> Availability</w:t>
       </w:r>
     </w:p>
     <w:p/>
     <w:p>
       <w:pPr>
-        <w:pStyle w:val="Ttulo2"/>
-      </w:pPr>
-      <w:r>
-        <w:t xml:space="preserve">2.2.1 </w:t>
-      </w:r>
-      <w:r>
-        <w:t>Usability</w:t>
+        <w:rPr>
+          <w:rFonts w:ascii="Helvetica" w:hAnsi="Helvetica"/>
+        </w:rPr>
+      </w:pPr>
+      <w:r>
+        <w:rPr>
+          <w:rFonts w:ascii="Helvetica" w:hAnsi="Helvetica"/>
+        </w:rPr>
+        <w:t>System will be available through web page so users can use its functionalities. Interaction with the system data will be available through system API.</w:t>
       </w:r>
     </w:p>
     <w:p/>
     <w:p>
       <w:pPr>
+        <w:pStyle w:val="Titre2"/>
+      </w:pPr>
+      <w:r>
+        <w:t>2.2.3</w:t>
+      </w:r>
+      <w:r>
+        <w:t xml:space="preserve"> Privacy and S</w:t>
+      </w:r>
+      <w:r>
+        <w:t>ecurity</w:t>
+      </w:r>
+    </w:p>
+    <w:p/>
+    <w:p>
+      <w:pPr>
         <w:rPr>
           <w:rFonts w:ascii="Helvetica" w:hAnsi="Helvetica"/>
         </w:rPr>
       </w:pPr>
-      <w:proofErr w:type="spellStart"/>
       <w:r>
         <w:rPr>
           <w:rFonts w:ascii="Helvetica" w:hAnsi="Helvetica"/>
         </w:rPr>
-        <w:t>CSyllabus</w:t>
-      </w:r>
-      <w:proofErr w:type="spellEnd"/>
-      <w:r>
-        <w:rPr>
-          <w:rFonts w:ascii="Helvetica" w:hAnsi="Helvetica"/>
-        </w:rPr>
-        <w:t xml:space="preserve"> is</w:t>
-      </w:r>
-      <w:r>
-        <w:rPr>
-          <w:rFonts w:ascii="Helvetica" w:hAnsi="Helvetica"/>
-        </w:rPr>
-        <w:t xml:space="preserve"> </w:t>
-      </w:r>
-      <w:r>
-        <w:rPr>
-          <w:rFonts w:ascii="Helvetica" w:hAnsi="Helvetica"/>
-        </w:rPr>
-        <w:t xml:space="preserve">a web-based application and responsive for mobile usage. In this way, the User can use the application with different browsers from various locations. </w:t>
-      </w:r>
-    </w:p>
-    <w:p>
-      <w:pPr>
-        <w:rPr>
-          <w:rFonts w:ascii="Helvetica" w:hAnsi="Helvetica"/>
-        </w:rPr>
-      </w:pPr>
-      <w:r>
-        <w:rPr>
-          <w:rFonts w:ascii="Helvetica" w:hAnsi="Helvetica"/>
-        </w:rPr>
-        <w:t>The application must offer a user-friendly interface.</w:t>
-      </w:r>
-    </w:p>
-    <w:p>
-      <w:pPr>
-        <w:rPr>
-          <w:rFonts w:ascii="Helvetica" w:hAnsi="Helvetica"/>
-        </w:rPr>
-      </w:pPr>
-      <w:r>
-        <w:rPr>
-          <w:rFonts w:ascii="Helvetica" w:hAnsi="Helvetica"/>
-        </w:rPr>
-        <w:t>The application must be easy to use and understandable. It must not require specific knowledge on new technologies.</w:t>
-      </w:r>
-    </w:p>
-    <w:p>
-      <w:pPr>
-        <w:rPr>
-          <w:rFonts w:ascii="Helvetica" w:hAnsi="Helvetica"/>
-        </w:rPr>
-      </w:pPr>
-      <w:r>
-        <w:rPr>
-          <w:rFonts w:ascii="Helvetica" w:hAnsi="Helvetica"/>
-        </w:rPr>
-        <w:t>The application must not require more than one hour of training to master its functionalities.</w:t>
-      </w:r>
-    </w:p>
-    <w:p>
-      <w:pPr>
-        <w:rPr>
-          <w:rFonts w:ascii="Helvetica" w:hAnsi="Helvetica"/>
-        </w:rPr>
-      </w:pPr>
-    </w:p>
-    <w:p>
-      <w:pPr>
-        <w:pStyle w:val="Ttulo2"/>
-      </w:pPr>
-      <w:r>
-        <w:t>2</w:t>
-      </w:r>
-      <w:r>
-        <w:t>.2.2</w:t>
-      </w:r>
-      <w:r>
-        <w:t xml:space="preserve"> Availability</w:t>
+        <w:t>The data used in this project will be publicly visible to all consumers except in situations where data owner insist otherwise. The personal data of the user will be publicly visible in user profile except when user manually hides information. Syllabuses will be available only with the authorization of the respective faculties or universities.</w:t>
       </w:r>
     </w:p>
     <w:p/>
     <w:p>
       <w:pPr>
-        <w:rPr>
-          <w:rFonts w:ascii="Helvetica" w:hAnsi="Helvetica"/>
-        </w:rPr>
-      </w:pPr>
-      <w:r>
-        <w:rPr>
-          <w:rFonts w:ascii="Helvetica" w:hAnsi="Helvetica"/>
-        </w:rPr>
-        <w:t>System will be available through web page so users can use its functionalities. Interaction with the system data will be available through system API.</w:t>
+        <w:pStyle w:val="Titre2"/>
+      </w:pPr>
+      <w:r>
+        <w:t>2.2.4</w:t>
+      </w:r>
+      <w:r>
+        <w:t xml:space="preserve"> Performance</w:t>
       </w:r>
     </w:p>
     <w:p/>
     <w:p>
-      <w:pPr>
-        <w:pStyle w:val="Ttulo2"/>
-      </w:pPr>
-      <w:r>
-        <w:t>2.2.3</w:t>
-      </w:r>
-      <w:r>
-        <w:t xml:space="preserve"> Privacy and S</w:t>
-      </w:r>
-      <w:r>
-        <w:t>ecurity</w:t>
+      <w:r>
+        <w:t>The system will be scaled according to user acquisition. Architecture will be designed taking in view later easier expanding and scalability. Since this application will be created in the context of the DSD course, our team will not build or require any dedicated infrastructure for it. Futhermore, it is impossible to estimate and prove the exact value for performance tests in this scope.</w:t>
+      </w:r>
+    </w:p>
+    <w:p>
+      <w:pPr>
+        <w:pStyle w:val="Titre1"/>
+      </w:pPr>
+      <w:r>
+        <w:t>5 SCRUM management</w:t>
       </w:r>
     </w:p>
     <w:p/>
     <w:p>
       <w:pPr>
-        <w:rPr>
-          <w:rFonts w:ascii="Helvetica" w:hAnsi="Helvetica"/>
-        </w:rPr>
-      </w:pPr>
-      <w:r>
-        <w:rPr>
-          <w:rFonts w:ascii="Helvetica" w:hAnsi="Helvetica"/>
-        </w:rPr>
-        <w:t>The data used in this project will be publicly visible to all consumers except in situations where data owner insist otherwise. The personal data of the user will be publicly visible in user profile except when user manually hides information. Syllabuses will be available only with the authorization of the respective faculties or universities.</w:t>
+        <w:pStyle w:val="Titre2"/>
+      </w:pPr>
+      <w:r>
+        <w:t>5.1 Team introduction</w:t>
       </w:r>
     </w:p>
     <w:p/>
     <w:p>
-      <w:pPr>
-        <w:pStyle w:val="Ttulo2"/>
-      </w:pPr>
-      <w:r>
-        <w:t>2.2.4</w:t>
-      </w:r>
-      <w:r>
-        <w:t xml:space="preserve"> Performance</w:t>
+      <w:r>
+        <w:t xml:space="preserve">Our team consists of </w:t>
+      </w:r>
+      <w:r>
+        <w:t xml:space="preserve">four students from University of Zagreb, Croatia, and three international students from Politecnico di Milano, Milan, Italy. </w:t>
+      </w:r>
+      <w:r>
+        <w:t>We are all students of computer engineering with no previous knowledge</w:t>
+      </w:r>
+      <w:r>
+        <w:t xml:space="preserve"> about distributed software development, so this was a great chance for us not only to learn something new but also experience full concept of distributed development.</w:t>
       </w:r>
     </w:p>
     <w:p/>
     <w:p>
       <w:r>
-        <w:t xml:space="preserve">The system will be scaled according to user acquisition. Architecture will be designed taking in view later easier expanding and scalability. Since this application will be created in the context of the DSD course, our team will not build or require any dedicated infrastructure for it. </w:t>
-      </w:r>
-      <w:proofErr w:type="spellStart"/>
-      <w:r>
-        <w:t>Futhermore</w:t>
-      </w:r>
-      <w:proofErr w:type="spellEnd"/>
-      <w:r>
-        <w:t>, it is impossible to estimate and prove the exact value for performance tests in this scope.</w:t>
-      </w:r>
-    </w:p>
-    <w:p>
-      <w:pPr>
-        <w:pStyle w:val="Ttulo1"/>
-      </w:pPr>
-      <w:r>
-        <w:t>5 SCRUM management</w:t>
-      </w:r>
-    </w:p>
-    <w:p/>
-    <w:p>
-      <w:pPr>
-        <w:pStyle w:val="Ttulo2"/>
-      </w:pPr>
-      <w:r>
-        <w:t>5.1 Team introduction</w:t>
-      </w:r>
-    </w:p>
-    <w:p/>
-    <w:p>
-      <w:r>
-        <w:t xml:space="preserve">Our team consists of </w:t>
-      </w:r>
-      <w:r>
-        <w:t xml:space="preserve">four students from University of Zagreb, Croatia, and three international students from Politecnico di Milano, Milan, Italy. </w:t>
-      </w:r>
-      <w:r>
-        <w:t>We are all students of computer engineering with no previous knowledge</w:t>
-      </w:r>
-      <w:r>
-        <w:t xml:space="preserve"> about distributed software development, so this was a great chance for us not only to learn something new but also experience full concept of distributed development.</w:t>
-      </w:r>
-    </w:p>
-    <w:p/>
-    <w:p>
-      <w:r>
-        <w:t xml:space="preserve">Team members and roles are as </w:t>
-      </w:r>
-      <w:proofErr w:type="gramStart"/>
-      <w:r>
-        <w:t>follow :</w:t>
-      </w:r>
-      <w:proofErr w:type="gramEnd"/>
+        <w:t>Team members and roles are as follow :</w:t>
+      </w:r>
     </w:p>
     <w:p/>
     <w:p>
@@ -3821,97 +3684,67 @@
           <w:rFonts w:ascii="Helvetica" w:hAnsi="Helvetica"/>
           <w:szCs w:val="28"/>
         </w:rPr>
-        <w:t xml:space="preserve">We used Doodle to choose the project roles. The team has decided then that Matej </w:t>
-      </w:r>
-      <w:proofErr w:type="spellStart"/>
+        <w:t xml:space="preserve">We used Doodle to choose the project roles. The team has decided then that Matej Vukosav will be the Product Owner and that Thomas Benetti will be the Scrum Master. </w:t>
+      </w:r>
       <w:r>
         <w:rPr>
           <w:rFonts w:ascii="Helvetica" w:hAnsi="Helvetica"/>
           <w:szCs w:val="28"/>
         </w:rPr>
-        <w:t>Vukosav</w:t>
-      </w:r>
-      <w:proofErr w:type="spellEnd"/>
-      <w:r>
+        <w:t>We chose to don’t change the Scrum master role if the person responsible has the expertise and does his job well.</w:t>
+      </w:r>
+    </w:p>
+    <w:p/>
+    <w:p>
+      <w:pPr>
+        <w:pStyle w:val="Titre2"/>
+      </w:pPr>
+      <w:r>
+        <w:t>5.2 Team expertise</w:t>
+      </w:r>
+    </w:p>
+    <w:p>
+      <w:pPr>
         <w:rPr>
           <w:rFonts w:ascii="Helvetica" w:hAnsi="Helvetica"/>
-          <w:szCs w:val="28"/>
-        </w:rPr>
-        <w:t xml:space="preserve"> will be the Product Owner and that Thomas Benetti will be the Scrum Master. </w:t>
-      </w:r>
-      <w:r>
+        </w:rPr>
+      </w:pPr>
+    </w:p>
+    <w:p>
+      <w:pPr>
         <w:rPr>
           <w:rFonts w:ascii="Helvetica" w:hAnsi="Helvetica"/>
-          <w:szCs w:val="28"/>
-        </w:rPr>
-        <w:t>We chose to don’t change the Scrum master role if the person responsible has the expertise and does his job well.</w:t>
-      </w:r>
-    </w:p>
-    <w:p/>
-    <w:p>
-      <w:pPr>
-        <w:pStyle w:val="Ttulo2"/>
-      </w:pPr>
-      <w:r>
-        <w:t>5.2 Team expertise</w:t>
-      </w:r>
-    </w:p>
-    <w:p>
-      <w:pPr>
+        </w:rPr>
+      </w:pPr>
+      <w:r>
         <w:rPr>
           <w:rFonts w:ascii="Helvetica" w:hAnsi="Helvetica"/>
         </w:rPr>
-      </w:pPr>
-    </w:p>
-    <w:p>
-      <w:pPr>
+        <w:t xml:space="preserve">From the total of seven members in our team, </w:t>
+      </w:r>
+      <w:r>
         <w:rPr>
           <w:rFonts w:ascii="Helvetica" w:hAnsi="Helvetica"/>
         </w:rPr>
-      </w:pPr>
+        <w:t xml:space="preserve">three already had advanced knowledge of web development with </w:t>
+      </w:r>
       <w:r>
         <w:rPr>
           <w:rFonts w:ascii="Helvetica" w:hAnsi="Helvetica"/>
         </w:rPr>
-        <w:t xml:space="preserve">From the total of seven members in our team, </w:t>
-      </w:r>
-      <w:r>
+        <w:t>the frameworks we used (Django and Angular4), two members had some experience of web page development and two members had only theorical knowledge and expertise in other areas like object design and database modeling. All of this had to be taken into consideration when dividing roles among the team.</w:t>
+      </w:r>
+    </w:p>
+    <w:p>
+      <w:pPr>
         <w:rPr>
           <w:rFonts w:ascii="Helvetica" w:hAnsi="Helvetica"/>
         </w:rPr>
-        <w:t xml:space="preserve">three already had advanced knowledge of web development with </w:t>
-      </w:r>
-      <w:r>
-        <w:rPr>
-          <w:rFonts w:ascii="Helvetica" w:hAnsi="Helvetica"/>
-        </w:rPr>
-        <w:t xml:space="preserve">the frameworks we used (Django and Angular4), two members had some experience of web page development and two members had only </w:t>
-      </w:r>
-      <w:proofErr w:type="spellStart"/>
-      <w:r>
-        <w:rPr>
-          <w:rFonts w:ascii="Helvetica" w:hAnsi="Helvetica"/>
-        </w:rPr>
-        <w:t>theorical</w:t>
-      </w:r>
-      <w:proofErr w:type="spellEnd"/>
-      <w:r>
-        <w:rPr>
-          <w:rFonts w:ascii="Helvetica" w:hAnsi="Helvetica"/>
-        </w:rPr>
-        <w:t xml:space="preserve"> knowledge and expertise in other areas like object design and database modeling. All of this had to be taken into consideration when dividing roles among the team.</w:t>
-      </w:r>
-    </w:p>
-    <w:p>
-      <w:pPr>
-        <w:rPr>
-          <w:rFonts w:ascii="Helvetica" w:hAnsi="Helvetica"/>
-        </w:rPr>
-      </w:pPr>
-    </w:p>
-    <w:p>
-      <w:pPr>
-        <w:pStyle w:val="Ttulo2"/>
+      </w:pPr>
+    </w:p>
+    <w:p>
+      <w:pPr>
+        <w:pStyle w:val="Titre2"/>
       </w:pPr>
       <w:r>
         <w:lastRenderedPageBreak/>
@@ -3920,7 +3753,7 @@
     </w:p>
     <w:p>
       <w:pPr>
-        <w:pStyle w:val="Ttulo2"/>
+        <w:pStyle w:val="Titre2"/>
       </w:pPr>
       <w:r>
         <w:t>5.4 Programming management</w:t>
@@ -3987,64 +3820,36 @@
         <w:rPr>
           <w:rFonts w:ascii="Helvetica" w:hAnsi="Helvetica"/>
         </w:rPr>
-        <w:t xml:space="preserve">Second, which we have predicted, frameworks used were rather difficult to understand for the other four programmers. To overcome this situation, there was an additional need of educational period which required active collaboration of main programmers with others. This education was found rather difficult to accomplish in distributed environment as document itself was not always sufficient. The implementation of the whole application was done accurately, so we found easy to work with that after we got familiar with it. An advantage was that we focused on a component-based design with clear </w:t>
-      </w:r>
-      <w:proofErr w:type="spellStart"/>
-      <w:r>
+        <w:t>Second, which we have predicted, frameworks used were rather difficult to understand for the other four programmers. To overcome this situation, there was an additional need of educational period which required active collaboration of main programmers with others. This education was found rather difficult to accomplish in distributed environment as document itself was not always sufficient. The implementation of the whole application was done accurately, so we found easy to work with that after we got familiar with it. An advantage was that we focused on a component-based design with clear specificatinos all that helped our distributed work, saving efforts to put together components.</w:t>
+      </w:r>
+    </w:p>
+    <w:p>
+      <w:pPr>
         <w:rPr>
           <w:rFonts w:ascii="Helvetica" w:hAnsi="Helvetica"/>
         </w:rPr>
-        <w:t>specificatinos</w:t>
-      </w:r>
-      <w:proofErr w:type="spellEnd"/>
-      <w:r>
+      </w:pPr>
+    </w:p>
+    <w:p>
+      <w:pPr>
+        <w:pStyle w:val="Titre2"/>
+      </w:pPr>
+      <w:r>
+        <w:t>5.5 Communication</w:t>
+      </w:r>
+    </w:p>
+    <w:p/>
+    <w:p>
+      <w:pPr>
         <w:rPr>
           <w:rFonts w:ascii="Helvetica" w:hAnsi="Helvetica"/>
         </w:rPr>
-        <w:t xml:space="preserve"> all that helped our distributed work, saving efforts to put together components.</w:t>
-      </w:r>
-    </w:p>
-    <w:p>
-      <w:pPr>
+      </w:pPr>
+      <w:r>
         <w:rPr>
           <w:rFonts w:ascii="Helvetica" w:hAnsi="Helvetica"/>
         </w:rPr>
-      </w:pPr>
-    </w:p>
-    <w:p>
-      <w:pPr>
-        <w:pStyle w:val="Ttulo2"/>
-      </w:pPr>
-      <w:r>
-        <w:t>5.5 Communication</w:t>
-      </w:r>
-    </w:p>
-    <w:p/>
-    <w:p>
-      <w:pPr>
-        <w:rPr>
-          <w:rFonts w:ascii="Helvetica" w:hAnsi="Helvetica"/>
-        </w:rPr>
-      </w:pPr>
-      <w:r>
-        <w:rPr>
-          <w:rFonts w:ascii="Helvetica" w:hAnsi="Helvetica"/>
-        </w:rPr>
-        <w:t xml:space="preserve">A good communication is vital part of any distributed project, especially ours because of our SCRUM development we always needed to be synchronized with our work. There were strict rules on reports of each team member as we all needed to fill during each sprint the </w:t>
-      </w:r>
-      <w:proofErr w:type="spellStart"/>
-      <w:r>
-        <w:rPr>
-          <w:rFonts w:ascii="Helvetica" w:hAnsi="Helvetica"/>
-        </w:rPr>
-        <w:t>KanbanFlow</w:t>
-      </w:r>
-      <w:proofErr w:type="spellEnd"/>
-      <w:r>
-        <w:rPr>
-          <w:rFonts w:ascii="Helvetica" w:hAnsi="Helvetica"/>
-        </w:rPr>
-        <w:t xml:space="preserve"> board used for project management but also Toggl page to see reports regarding our work and future work as well. Once all documents were completed at the end of the sprint, we summarized it in one Sprint report. Based on that report, initial project plan and on requirements possible evolution, we had telephone or video conferences on Sunday regarding work to be done </w:t>
+        <w:t xml:space="preserve">A good communication is vital part of any distributed project, especially ours because of our SCRUM development we always needed to be synchronized with our work. There were strict rules on reports of each team member as we all needed to fill during each sprint the KanbanFlow board used for project management but also Toggl page to see reports regarding our work and future work as well. Once all documents were completed at the end of the sprint, we summarized it in one Sprint report. Based on that report, initial project plan and on requirements possible evolution, we had telephone or video conferences on Sunday regarding work to be done </w:t>
       </w:r>
       <w:r>
         <w:rPr>
@@ -4072,21 +3877,7 @@
         <w:rPr>
           <w:rFonts w:ascii="Helvetica" w:hAnsi="Helvetica"/>
         </w:rPr>
-        <w:t xml:space="preserve">Each action and system coding </w:t>
-      </w:r>
-      <w:proofErr w:type="gramStart"/>
-      <w:r>
-        <w:rPr>
-          <w:rFonts w:ascii="Helvetica" w:hAnsi="Helvetica"/>
-        </w:rPr>
-        <w:t>was</w:t>
-      </w:r>
-      <w:proofErr w:type="gramEnd"/>
-      <w:r>
-        <w:rPr>
-          <w:rFonts w:ascii="Helvetica" w:hAnsi="Helvetica"/>
-        </w:rPr>
-        <w:t xml:space="preserve"> followed by documentation… </w:t>
+        <w:t xml:space="preserve">Each action and system coding was followed by documentation… </w:t>
       </w:r>
       <w:r>
         <w:rPr>
@@ -4116,7 +3907,7 @@
     <w:p/>
     <w:p>
       <w:pPr>
-        <w:pStyle w:val="Ttulo2"/>
+        <w:pStyle w:val="Titre2"/>
       </w:pPr>
       <w:r>
         <w:t>5.6 Managing project artifacts</w:t>
@@ -4144,7 +3935,7 @@
       <w:hyperlink r:id="rId14" w:history="1">
         <w:r>
           <w:rPr>
-            <w:rStyle w:val="Hipervnculo"/>
+            <w:rStyle w:val="Lienhypertexte"/>
             <w:rFonts w:ascii="Helvetica" w:hAnsi="Helvetica"/>
           </w:rPr>
           <w:t>http://www.github.com/csyllabus</w:t>
@@ -4172,7 +3963,7 @@
     </w:p>
     <w:p>
       <w:pPr>
-        <w:pStyle w:val="Ttulo2"/>
+        <w:pStyle w:val="Titre2"/>
       </w:pPr>
       <w:r>
         <w:lastRenderedPageBreak/>
@@ -4195,7 +3986,7 @@
       <w:hyperlink r:id="rId15" w:history="1">
         <w:r>
           <w:rPr>
-            <w:rStyle w:val="Hipervnculo"/>
+            <w:rStyle w:val="Lienhypertexte"/>
             <w:rFonts w:ascii="Helvetica" w:hAnsi="Helvetica"/>
           </w:rPr>
           <w:t>http://www.csyllabus.com/demo)</w:t>
@@ -4223,16 +4014,11 @@
     </w:p>
     <w:p>
       <w:pPr>
-        <w:pStyle w:val="Ttulo1"/>
-      </w:pPr>
-      <w:r>
-        <w:t xml:space="preserve">6 Project </w:t>
-      </w:r>
-      <w:proofErr w:type="gramStart"/>
-      <w:r>
-        <w:t>plan</w:t>
-      </w:r>
-      <w:proofErr w:type="gramEnd"/>
+        <w:pStyle w:val="Titre1"/>
+      </w:pPr>
+      <w:r>
+        <w:t>6 Project plan</w:t>
+      </w:r>
     </w:p>
     <w:p>
       <w:pPr>
@@ -4251,33 +4037,19 @@
         <w:rPr>
           <w:rFonts w:ascii="Helvetica" w:hAnsi="Helvetica"/>
         </w:rPr>
-        <w:t xml:space="preserve">As </w:t>
-      </w:r>
-      <w:proofErr w:type="spellStart"/>
-      <w:r>
+        <w:t>As CSyllabus is composed by different modules and developed by several people, we made a project plan in the first week to have good organization both in timing and tasks regarding requirements. Following our knowledge in software engineering, we created milestones for each phase and we divided the project in back-end and front-end side with sub-categories.</w:t>
+      </w:r>
+    </w:p>
+    <w:p>
+      <w:pPr>
         <w:rPr>
           <w:rFonts w:ascii="Helvetica" w:hAnsi="Helvetica"/>
         </w:rPr>
-        <w:t>CSyllabus</w:t>
-      </w:r>
-      <w:proofErr w:type="spellEnd"/>
-      <w:r>
-        <w:rPr>
-          <w:rFonts w:ascii="Helvetica" w:hAnsi="Helvetica"/>
-        </w:rPr>
-        <w:t xml:space="preserve"> is composed by different modules and developed by several people, we made a project plan in the first week to have good organization both in timing and tasks regarding requirements. Following our knowledge in software engineering, we created milestones for each phase and we divided the project in back-end and front-end side with sub-categories.</w:t>
-      </w:r>
-    </w:p>
-    <w:p>
-      <w:pPr>
-        <w:rPr>
-          <w:rFonts w:ascii="Helvetica" w:hAnsi="Helvetica"/>
-        </w:rPr>
-      </w:pPr>
-    </w:p>
-    <w:p>
-      <w:pPr>
-        <w:pStyle w:val="Ttulo2"/>
+      </w:pPr>
+    </w:p>
+    <w:p>
+      <w:pPr>
+        <w:pStyle w:val="Titre2"/>
       </w:pPr>
       <w:r>
         <w:t xml:space="preserve">6.1 </w:t>
@@ -4661,7 +4433,7 @@
     <w:p/>
     <w:p>
       <w:pPr>
-        <w:pStyle w:val="Ttulo2"/>
+        <w:pStyle w:val="Titre2"/>
       </w:pPr>
       <w:r>
         <w:t>6.2</w:t>
@@ -5341,7 +5113,7 @@
     <w:p/>
     <w:p>
       <w:pPr>
-        <w:pStyle w:val="Ttulo2"/>
+        <w:pStyle w:val="Titre2"/>
       </w:pPr>
       <w:r>
         <w:t>6.3 Dividing tasks</w:t>
@@ -5412,22 +5184,13 @@
           <w:i/>
           <w:color w:val="2F5496" w:themeColor="accent1" w:themeShade="BF"/>
         </w:rPr>
-        <w:t xml:space="preserve">Figure 3. The actual Gantt </w:t>
-      </w:r>
-      <w:proofErr w:type="gramStart"/>
-      <w:r>
-        <w:rPr>
-          <w:i/>
-          <w:color w:val="2F5496" w:themeColor="accent1" w:themeShade="BF"/>
-        </w:rPr>
-        <w:t>chart</w:t>
-      </w:r>
-      <w:proofErr w:type="gramEnd"/>
+        <w:t>Figure 3. The actual Gantt chart</w:t>
+      </w:r>
     </w:p>
     <w:p/>
     <w:p>
       <w:pPr>
-        <w:pStyle w:val="Ttulo1"/>
+        <w:pStyle w:val="Titre1"/>
       </w:pPr>
       <w:r>
         <w:t>7 Architecture and design</w:t>
@@ -5436,7 +5199,7 @@
     <w:p/>
     <w:p>
       <w:pPr>
-        <w:pStyle w:val="Ttulo2"/>
+        <w:pStyle w:val="Titre2"/>
       </w:pPr>
       <w:r>
         <w:t>7.1 Motivation and overview</w:t>
@@ -5445,7 +5208,7 @@
     <w:p/>
     <w:p>
       <w:pPr>
-        <w:pStyle w:val="Ttulo2"/>
+        <w:pStyle w:val="Titre2"/>
       </w:pPr>
       <w:r>
         <w:t>7.2 Database</w:t>
@@ -5454,7 +5217,7 @@
     <w:p/>
     <w:p>
       <w:pPr>
-        <w:pStyle w:val="Ttulo2"/>
+        <w:pStyle w:val="Titre2"/>
       </w:pPr>
       <w:r>
         <w:t xml:space="preserve">7.3 </w:t>
@@ -5466,72 +5229,260 @@
     <w:p/>
     <w:p>
       <w:pPr>
-        <w:pStyle w:val="Ttulo2"/>
-      </w:pPr>
-      <w:r>
+        <w:pStyle w:val="Titre2"/>
+      </w:pPr>
+      <w:r>
+        <w:t>7.4 Front-end side modules</w:t>
+      </w:r>
+    </w:p>
+    <w:p>
+      <w:pPr>
+        <w:pStyle w:val="Titre1"/>
+      </w:pPr>
+      <w:r>
+        <w:t>8 Implementation</w:t>
+      </w:r>
+    </w:p>
+    <w:p>
+      <w:pPr>
+        <w:pStyle w:val="Titre2"/>
+      </w:pPr>
+      <w:r>
+        <w:t>8.1 Back-end implementation</w:t>
+      </w:r>
+    </w:p>
+    <w:p>
+      <w:pPr>
+        <w:pStyle w:val="Titre2"/>
+      </w:pPr>
+      <w:r>
+        <w:t>8.2 Front-end implementation</w:t>
+      </w:r>
+    </w:p>
+    <w:p>
+      <w:pPr>
+        <w:pStyle w:val="Titre2"/>
+      </w:pPr>
+      <w:r>
+        <w:t>8.3 Outcome</w:t>
+      </w:r>
+    </w:p>
+    <w:p>
+      <w:pPr>
+        <w:pStyle w:val="Titre1"/>
+      </w:pPr>
+      <w:r>
+        <w:t>9 Verification and validation</w:t>
+      </w:r>
+    </w:p>
+    <w:p>
+      <w:pPr>
+        <w:pStyle w:val="Titre2"/>
+      </w:pPr>
+      <w:r>
+        <w:t>9.1 Project policies</w:t>
+      </w:r>
+    </w:p>
+    <w:p>
+      <w:pPr>
+        <w:pStyle w:val="Titre2"/>
+      </w:pPr>
+      <w:r>
+        <w:t>9.2 Unit tests on front-end</w:t>
+      </w:r>
+    </w:p>
+    <w:p>
+      <w:pPr>
+        <w:rPr>
+          <w:rFonts w:ascii="Helvetica" w:eastAsia="Times New Roman" w:hAnsi="Helvetica"/>
+          <w:color w:val="333333"/>
+          <w:szCs w:val="17"/>
+          <w:shd w:val="clear" w:color="auto" w:fill="FFFFFF"/>
+          <w:lang w:eastAsia="fr-FR"/>
+        </w:rPr>
+      </w:pPr>
+      <w:r>
+        <w:rPr>
+          <w:rFonts w:ascii="Helvetica" w:eastAsia="Times New Roman" w:hAnsi="Helvetica"/>
+          <w:color w:val="333333"/>
+          <w:szCs w:val="17"/>
+          <w:shd w:val="clear" w:color="auto" w:fill="FFFFFF"/>
+          <w:lang w:eastAsia="fr-FR"/>
+        </w:rPr>
+        <w:t>Unit test</w:t>
+      </w:r>
+      <w:r>
+        <w:rPr>
+          <w:rFonts w:ascii="Helvetica" w:eastAsia="Times New Roman" w:hAnsi="Helvetica"/>
+          <w:color w:val="333333"/>
+          <w:szCs w:val="17"/>
+          <w:shd w:val="clear" w:color="auto" w:fill="FFFFFF"/>
+          <w:lang w:eastAsia="fr-FR"/>
+        </w:rPr>
+        <w:t>s</w:t>
+      </w:r>
+      <w:r>
+        <w:rPr>
+          <w:rFonts w:ascii="Helvetica" w:eastAsia="Times New Roman" w:hAnsi="Helvetica"/>
+          <w:color w:val="333333"/>
+          <w:szCs w:val="17"/>
+          <w:shd w:val="clear" w:color="auto" w:fill="FFFFFF"/>
+          <w:lang w:eastAsia="fr-FR"/>
+        </w:rPr>
+        <w:t xml:space="preserve"> on the frontend are executed according to the code convention defined </w:t>
+      </w:r>
+      <w:r>
+        <w:rPr>
+          <w:rFonts w:ascii="Helvetica" w:eastAsia="Times New Roman" w:hAnsi="Helvetica"/>
+          <w:color w:val="333333"/>
+          <w:szCs w:val="17"/>
+          <w:shd w:val="clear" w:color="auto" w:fill="FFFFFF"/>
+          <w:lang w:eastAsia="fr-FR"/>
+        </w:rPr>
+        <w:t>section 9.1</w:t>
+      </w:r>
+      <w:r>
+        <w:rPr>
+          <w:rFonts w:ascii="Helvetica" w:eastAsia="Times New Roman" w:hAnsi="Helvetica"/>
+          <w:color w:val="333333"/>
+          <w:szCs w:val="17"/>
+          <w:shd w:val="clear" w:color="auto" w:fill="FFFFFF"/>
+          <w:lang w:eastAsia="fr-FR"/>
+        </w:rPr>
+        <w:t>. And after all unit tests are executed, a test document is generated to show the quality of coverage of our CSyllabus product. Following test approaches are used in test execution:</w:t>
+      </w:r>
+      <w:r>
+        <w:rPr>
+          <w:rFonts w:ascii="Helvetica" w:eastAsia="Times New Roman" w:hAnsi="Helvetica"/>
+          <w:color w:val="333333"/>
+          <w:szCs w:val="17"/>
+          <w:shd w:val="clear" w:color="auto" w:fill="FFFFFF"/>
+          <w:lang w:eastAsia="fr-FR"/>
+        </w:rPr>
+        <w:tab/>
+      </w:r>
+    </w:p>
+    <w:p>
+      <w:pPr>
+        <w:rPr>
+          <w:rFonts w:ascii="Helvetica" w:eastAsia="Times New Roman" w:hAnsi="Helvetica"/>
+          <w:color w:val="333333"/>
+          <w:szCs w:val="17"/>
+          <w:shd w:val="clear" w:color="auto" w:fill="FFFFFF"/>
+          <w:lang w:eastAsia="fr-FR"/>
+        </w:rPr>
+      </w:pPr>
+      <w:r>
+        <w:rPr>
+          <w:rFonts w:ascii="Helvetica" w:eastAsia="Times New Roman" w:hAnsi="Helvetica"/>
+          <w:color w:val="333333"/>
+          <w:szCs w:val="17"/>
+          <w:shd w:val="clear" w:color="auto" w:fill="FFFFFF"/>
+          <w:lang w:eastAsia="fr-FR"/>
+        </w:rPr>
         <w:lastRenderedPageBreak/>
-        <w:t>7.4 Front-end side modules</w:t>
-      </w:r>
-    </w:p>
-    <w:p>
-      <w:pPr>
-        <w:pStyle w:val="Ttulo1"/>
-      </w:pPr>
-      <w:r>
-        <w:t>8 Implementation</w:t>
-      </w:r>
-    </w:p>
-    <w:p>
-      <w:pPr>
-        <w:pStyle w:val="Ttulo2"/>
-      </w:pPr>
-      <w:r>
-        <w:t>8.1 Back-end implementation</w:t>
-      </w:r>
-    </w:p>
-    <w:p>
-      <w:pPr>
-        <w:pStyle w:val="Ttulo2"/>
-      </w:pPr>
-      <w:r>
-        <w:t>8.2 Front-end implementation</w:t>
-      </w:r>
-    </w:p>
-    <w:p>
-      <w:pPr>
-        <w:pStyle w:val="Ttulo2"/>
-      </w:pPr>
-      <w:r>
-        <w:t>8.3 Outcome</w:t>
-      </w:r>
-    </w:p>
-    <w:p>
-      <w:pPr>
-        <w:pStyle w:val="Ttulo1"/>
-      </w:pPr>
-      <w:r>
-        <w:t>9 Verification and validation</w:t>
-      </w:r>
-    </w:p>
-    <w:p>
-      <w:pPr>
-        <w:pStyle w:val="Ttulo2"/>
-      </w:pPr>
-      <w:r>
-        <w:t>9.1 Project policies</w:t>
-      </w:r>
-    </w:p>
-    <w:p>
-      <w:pPr>
-        <w:pStyle w:val="Ttulo2"/>
-      </w:pPr>
-      <w:r>
-        <w:t>9.2 Unit tests on front-end</w:t>
-      </w:r>
-    </w:p>
-    <w:p>
-      <w:pPr>
-        <w:pStyle w:val="Ttulo2"/>
+        <w:t>D</w:t>
+      </w:r>
+      <w:r>
+        <w:rPr>
+          <w:rFonts w:ascii="Helvetica" w:eastAsia="Times New Roman" w:hAnsi="Helvetica"/>
+          <w:color w:val="333333"/>
+          <w:szCs w:val="17"/>
+          <w:shd w:val="clear" w:color="auto" w:fill="FFFFFF"/>
+          <w:lang w:eastAsia="fr-FR"/>
+        </w:rPr>
+        <w:t>evelopers are responsible for unit test as white-box testing</w:t>
+      </w:r>
+      <w:r>
+        <w:rPr>
+          <w:rStyle w:val="Appelnotedebasdep"/>
+          <w:rFonts w:ascii="Helvetica" w:eastAsia="Times New Roman" w:hAnsi="Helvetica"/>
+          <w:color w:val="333333"/>
+          <w:szCs w:val="17"/>
+          <w:shd w:val="clear" w:color="auto" w:fill="FFFFFF"/>
+          <w:lang w:eastAsia="fr-FR"/>
+        </w:rPr>
+        <w:footnoteReference w:id="1"/>
+      </w:r>
+      <w:r>
+        <w:rPr>
+          <w:rFonts w:ascii="Helvetica" w:eastAsia="Times New Roman" w:hAnsi="Helvetica"/>
+          <w:color w:val="333333"/>
+          <w:szCs w:val="17"/>
+          <w:shd w:val="clear" w:color="auto" w:fill="FFFFFF"/>
+          <w:lang w:eastAsia="fr-FR"/>
+        </w:rPr>
+        <w:t xml:space="preserve">. The implementation of each module and individual component are verified separately. Unit tests have been </w:t>
+      </w:r>
+    </w:p>
+    <w:p>
+      <w:pPr>
+        <w:rPr>
+          <w:rFonts w:ascii="Helvetica" w:eastAsia="Times New Roman" w:hAnsi="Helvetica"/>
+          <w:color w:val="333333"/>
+          <w:szCs w:val="17"/>
+          <w:shd w:val="clear" w:color="auto" w:fill="FFFFFF"/>
+          <w:lang w:eastAsia="fr-FR"/>
+        </w:rPr>
+      </w:pPr>
+      <w:r>
+        <w:rPr>
+          <w:rFonts w:ascii="Helvetica" w:eastAsia="Times New Roman" w:hAnsi="Helvetica"/>
+          <w:color w:val="333333"/>
+          <w:szCs w:val="17"/>
+          <w:shd w:val="clear" w:color="auto" w:fill="FFFFFF"/>
+          <w:lang w:eastAsia="fr-FR"/>
+        </w:rPr>
+        <w:t>used in web application to test correctness of user interface automatically. There were one hundred</w:t>
+      </w:r>
+      <w:r>
+        <w:rPr>
+          <w:rFonts w:ascii="Helvetica" w:eastAsia="Times New Roman" w:hAnsi="Helvetica"/>
+          <w:color w:val="333333"/>
+          <w:szCs w:val="17"/>
+          <w:shd w:val="clear" w:color="auto" w:fill="FFFFFF"/>
+          <w:lang w:eastAsia="fr-FR"/>
+        </w:rPr>
+        <w:t xml:space="preserve"> </w:t>
+      </w:r>
+      <w:r>
+        <w:rPr>
+          <w:rFonts w:ascii="Helvetica" w:eastAsia="Times New Roman" w:hAnsi="Helvetica"/>
+          <w:color w:val="333333"/>
+          <w:szCs w:val="17"/>
+          <w:shd w:val="clear" w:color="auto" w:fill="FFFFFF"/>
+          <w:lang w:eastAsia="fr-FR"/>
+        </w:rPr>
+        <w:t>and ten</w:t>
+      </w:r>
+      <w:r>
+        <w:rPr>
+          <w:rFonts w:ascii="Helvetica" w:eastAsia="Times New Roman" w:hAnsi="Helvetica"/>
+          <w:color w:val="333333"/>
+          <w:szCs w:val="17"/>
+          <w:shd w:val="clear" w:color="auto" w:fill="FFFFFF"/>
+          <w:lang w:eastAsia="fr-FR"/>
+        </w:rPr>
+        <w:t xml:space="preserve"> </w:t>
+      </w:r>
+      <w:r>
+        <w:rPr>
+          <w:rFonts w:ascii="Helvetica" w:eastAsia="Times New Roman" w:hAnsi="Helvetica"/>
+          <w:color w:val="333333"/>
+          <w:szCs w:val="17"/>
+          <w:shd w:val="clear" w:color="auto" w:fill="FFFFFF"/>
+          <w:lang w:eastAsia="fr-FR"/>
+        </w:rPr>
+        <w:t>unit tests.</w:t>
+      </w:r>
+    </w:p>
+    <w:p>
+      <w:bookmarkStart w:id="14" w:name="_GoBack"/>
+      <w:bookmarkEnd w:id="14"/>
+    </w:p>
+    <w:p>
+      <w:pPr>
+        <w:pStyle w:val="Titre2"/>
       </w:pPr>
       <w:r>
         <w:t>9.3 Unit tests on back-end</w:t>
@@ -5539,7 +5490,7 @@
     </w:p>
     <w:p>
       <w:pPr>
-        <w:pStyle w:val="Ttulo2"/>
+        <w:pStyle w:val="Titre2"/>
       </w:pPr>
       <w:r>
         <w:t>9.4 Security and ping time</w:t>
@@ -5547,7 +5498,7 @@
     </w:p>
     <w:p>
       <w:pPr>
-        <w:pStyle w:val="Ttulo2"/>
+        <w:pStyle w:val="Titre2"/>
       </w:pPr>
       <w:r>
         <w:t>9.5 Validation of beta prototype</w:t>
@@ -5555,7 +5506,7 @@
     </w:p>
     <w:p>
       <w:pPr>
-        <w:pStyle w:val="Ttulo1"/>
+        <w:pStyle w:val="Titre1"/>
       </w:pPr>
       <w:r>
         <w:t>10 Development process</w:t>
@@ -5564,7 +5515,7 @@
     <w:p/>
     <w:p>
       <w:pPr>
-        <w:pStyle w:val="Ttulo1"/>
+        <w:pStyle w:val="Titre1"/>
       </w:pPr>
       <w:r>
         <w:t>11 Outcomes</w:t>
@@ -5572,7 +5523,7 @@
     </w:p>
     <w:p>
       <w:pPr>
-        <w:pStyle w:val="Ttulo2"/>
+        <w:pStyle w:val="Titre2"/>
       </w:pPr>
       <w:r>
         <w:t>11.1 Implemented modules</w:t>
@@ -5580,7 +5531,7 @@
     </w:p>
     <w:p>
       <w:pPr>
-        <w:pStyle w:val="Ttulo2"/>
+        <w:pStyle w:val="Titre2"/>
       </w:pPr>
       <w:r>
         <w:t>11.2 The user interface</w:t>
@@ -5588,7 +5539,7 @@
     </w:p>
     <w:p>
       <w:pPr>
-        <w:pStyle w:val="Ttulo2"/>
+        <w:pStyle w:val="Titre2"/>
       </w:pPr>
       <w:r>
         <w:t>11.3 Users response to launch</w:t>
@@ -5596,7 +5547,7 @@
     </w:p>
     <w:p>
       <w:pPr>
-        <w:pStyle w:val="Ttulo2"/>
+        <w:pStyle w:val="Titre2"/>
       </w:pPr>
       <w:r>
         <w:t>11.4 Other outcomes</w:t>
@@ -5604,7 +5555,7 @@
     </w:p>
     <w:p>
       <w:pPr>
-        <w:pStyle w:val="Ttulo2"/>
+        <w:pStyle w:val="Titre2"/>
       </w:pPr>
       <w:r>
         <w:t>11.5 Our experiences and lessons learned</w:t>
@@ -5612,7 +5563,7 @@
     </w:p>
     <w:p>
       <w:pPr>
-        <w:pStyle w:val="Ttulo1"/>
+        <w:pStyle w:val="Titre1"/>
       </w:pPr>
       <w:r>
         <w:t>12 Summary</w:t>
@@ -5620,7 +5571,7 @@
     </w:p>
     <w:p>
       <w:pPr>
-        <w:pStyle w:val="Ttulo1"/>
+        <w:pStyle w:val="Titre1"/>
       </w:pPr>
       <w:r>
         <w:t>13 References</w:t>
@@ -5644,11 +5595,11 @@
   <w:comment w:id="0" w:author="Arturo" w:date="2018-01-13T13:01:00Z" w:initials="A">
     <w:p>
       <w:pPr>
-        <w:pStyle w:val="Textocomentario"/>
-      </w:pPr>
-      <w:r>
-        <w:rPr>
-          <w:rStyle w:val="Refdecomentario"/>
+        <w:pStyle w:val="Commentaire"/>
+      </w:pPr>
+      <w:r>
+        <w:rPr>
+          <w:rStyle w:val="Marquedecommentaire"/>
         </w:rPr>
         <w:annotationRef/>
       </w:r>
@@ -5713,7 +5664,7 @@
 <w:ftr xmlns:wpc="http://schemas.microsoft.com/office/word/2010/wordprocessingCanvas" xmlns:cx="http://schemas.microsoft.com/office/drawing/2014/chartex" xmlns:cx1="http://schemas.microsoft.com/office/drawing/2015/9/8/chartex" xmlns:cx2="http://schemas.microsoft.com/office/drawing/2015/10/21/chartex" xmlns:cx3="http://schemas.microsoft.com/office/drawing/2016/5/9/chartex" xmlns:cx4="http://schemas.microsoft.com/office/drawing/2016/5/10/chartex" xmlns:cx5="http://schemas.microsoft.com/office/drawing/2016/5/11/chartex" xmlns:cx6="http://schemas.microsoft.com/office/drawing/2016/5/12/chartex" xmlns:cx7="http://schemas.microsoft.com/office/drawing/2016/5/13/chartex" xmlns:cx8="http://schemas.microsoft.com/office/drawing/2016/5/14/chartex" xmlns:mc="http://schemas.openxmlformats.org/markup-compatibility/2006" xmlns:aink="http://schemas.microsoft.com/office/drawing/2016/ink" xmlns:am3d="http://schemas.microsoft.com/office/drawing/2017/model3d" xmlns:o="urn:schemas-microsoft-com:office:office" xmlns:r="http://schemas.openxmlformats.org/officeDocument/2006/relationships" xmlns:m="http://schemas.openxmlformats.org/officeDocument/2006/math" xmlns:v="urn:schemas-microsoft-com:vml" xmlns:wp14="http://schemas.microsoft.com/office/word/2010/wordprocessingDrawing" xmlns:wp="http://schemas.openxmlformats.org/drawingml/2006/wordprocessingDrawing" xmlns:w10="urn:schemas-microsoft-com:office:word" xmlns:w="http://schemas.openxmlformats.org/wordprocessingml/2006/main" xmlns:w14="http://schemas.microsoft.com/office/word/2010/wordml" xmlns:w15="http://schemas.microsoft.com/office/word/2012/wordml" xmlns:w16cid="http://schemas.microsoft.com/office/word/2016/wordml/cid" xmlns:w16se="http://schemas.microsoft.com/office/word/2015/wordml/symex" xmlns:wpg="http://schemas.microsoft.com/office/word/2010/wordprocessingGroup" xmlns:wpi="http://schemas.microsoft.com/office/word/2010/wordprocessingInk" xmlns:wne="http://schemas.microsoft.com/office/word/2006/wordml" xmlns:wps="http://schemas.microsoft.com/office/word/2010/wordprocessingShape" mc:Ignorable="w14 w15 w16se w16cid wp14">
   <w:p>
     <w:pPr>
-      <w:pStyle w:val="Piedepgina"/>
+      <w:pStyle w:val="Pieddepage"/>
     </w:pPr>
     <w:r>
       <w:rPr>
@@ -5852,6 +5803,38 @@
       <w:r>
         <w:continuationSeparator/>
       </w:r>
+    </w:p>
+  </w:footnote>
+  <w:footnote w:id="1">
+    <w:p>
+      <w:pPr>
+        <w:rPr>
+          <w:i/>
+        </w:rPr>
+      </w:pPr>
+      <w:r>
+        <w:rPr>
+          <w:rStyle w:val="Appelnotedebasdep"/>
+        </w:rPr>
+        <w:footnoteRef/>
+      </w:r>
+      <w:r>
+        <w:t xml:space="preserve"> </w:t>
+      </w:r>
+      <w:r>
+        <w:rPr>
+          <w:i/>
+        </w:rPr>
+        <w:t>https://en.wikipedia.org/wiki/White-box_testing</w:t>
+      </w:r>
+    </w:p>
+    <w:p>
+      <w:pPr>
+        <w:pStyle w:val="Notedebasdepage"/>
+        <w:rPr>
+          <w:lang w:val="fr-FR"/>
+        </w:rPr>
+      </w:pPr>
     </w:p>
   </w:footnote>
 </w:footnotes>
@@ -6845,11 +6828,11 @@
       <w:lang w:val="en-US"/>
     </w:rPr>
   </w:style>
-  <w:style w:type="paragraph" w:styleId="Ttulo1">
+  <w:style w:type="paragraph" w:styleId="Titre1">
     <w:name w:val="heading 1"/>
     <w:basedOn w:val="Normal"/>
     <w:next w:val="Normal"/>
-    <w:link w:val="Ttulo1Car"/>
+    <w:link w:val="Titre1Car"/>
     <w:uiPriority w:val="9"/>
     <w:qFormat/>
     <w:rsid w:val="00615E3D"/>
@@ -6866,11 +6849,11 @@
       <w:szCs w:val="32"/>
     </w:rPr>
   </w:style>
-  <w:style w:type="paragraph" w:styleId="Ttulo2">
+  <w:style w:type="paragraph" w:styleId="Titre2">
     <w:name w:val="heading 2"/>
     <w:basedOn w:val="Normal"/>
     <w:next w:val="Normal"/>
-    <w:link w:val="Ttulo2Car"/>
+    <w:link w:val="Titre2Car"/>
     <w:uiPriority w:val="9"/>
     <w:unhideWhenUsed/>
     <w:qFormat/>
@@ -6888,13 +6871,13 @@
       <w:szCs w:val="26"/>
     </w:rPr>
   </w:style>
-  <w:style w:type="character" w:default="1" w:styleId="Fuentedeprrafopredeter">
+  <w:style w:type="character" w:default="1" w:styleId="Policepardfaut">
     <w:name w:val="Default Paragraph Font"/>
     <w:uiPriority w:val="1"/>
     <w:semiHidden/>
     <w:unhideWhenUsed/>
   </w:style>
-  <w:style w:type="table" w:default="1" w:styleId="Tablanormal">
+  <w:style w:type="table" w:default="1" w:styleId="TableauNormal">
     <w:name w:val="Normal Table"/>
     <w:uiPriority w:val="99"/>
     <w:semiHidden/>
@@ -6909,16 +6892,16 @@
       </w:tblCellMar>
     </w:tblPr>
   </w:style>
-  <w:style w:type="numbering" w:default="1" w:styleId="Sinlista">
+  <w:style w:type="numbering" w:default="1" w:styleId="Aucuneliste">
     <w:name w:val="No List"/>
     <w:uiPriority w:val="99"/>
     <w:semiHidden/>
     <w:unhideWhenUsed/>
   </w:style>
-  <w:style w:type="character" w:customStyle="1" w:styleId="Ttulo1Car">
-    <w:name w:val="Título 1 Car"/>
-    <w:basedOn w:val="Fuentedeprrafopredeter"/>
-    <w:link w:val="Ttulo1"/>
+  <w:style w:type="character" w:customStyle="1" w:styleId="Titre1Car">
+    <w:name w:val="Titre 1 Car"/>
+    <w:basedOn w:val="Policepardfaut"/>
+    <w:link w:val="Titre1"/>
     <w:uiPriority w:val="9"/>
     <w:rsid w:val="00615E3D"/>
     <w:rPr>
@@ -6928,10 +6911,10 @@
       <w:szCs w:val="32"/>
     </w:rPr>
   </w:style>
-  <w:style w:type="character" w:customStyle="1" w:styleId="Ttulo2Car">
-    <w:name w:val="Título 2 Car"/>
-    <w:basedOn w:val="Fuentedeprrafopredeter"/>
-    <w:link w:val="Ttulo2"/>
+  <w:style w:type="character" w:customStyle="1" w:styleId="Titre2Car">
+    <w:name w:val="Titre 2 Car"/>
+    <w:basedOn w:val="Policepardfaut"/>
+    <w:link w:val="Titre2"/>
     <w:uiPriority w:val="9"/>
     <w:rsid w:val="008E5588"/>
     <w:rPr>
@@ -6955,9 +6938,9 @@
       <w:lang w:eastAsia="fr-FR"/>
     </w:rPr>
   </w:style>
-  <w:style w:type="character" w:styleId="Hipervnculo">
+  <w:style w:type="character" w:styleId="Lienhypertexte">
     <w:name w:val="Hyperlink"/>
-    <w:basedOn w:val="Fuentedeprrafopredeter"/>
+    <w:basedOn w:val="Policepardfaut"/>
     <w:uiPriority w:val="99"/>
     <w:unhideWhenUsed/>
     <w:rsid w:val="00D93187"/>
@@ -6966,9 +6949,9 @@
       <w:u w:val="single"/>
     </w:rPr>
   </w:style>
-  <w:style w:type="character" w:styleId="Textoennegrita">
+  <w:style w:type="character" w:styleId="lev">
     <w:name w:val="Strong"/>
-    <w:basedOn w:val="Fuentedeprrafopredeter"/>
+    <w:basedOn w:val="Policepardfaut"/>
     <w:uiPriority w:val="22"/>
     <w:qFormat/>
     <w:rsid w:val="00CF0EF8"/>
@@ -6977,9 +6960,9 @@
       <w:bCs/>
     </w:rPr>
   </w:style>
-  <w:style w:type="character" w:styleId="Hipervnculovisitado">
+  <w:style w:type="character" w:styleId="Lienhypertextesuivivisit">
     <w:name w:val="FollowedHyperlink"/>
-    <w:basedOn w:val="Fuentedeprrafopredeter"/>
+    <w:basedOn w:val="Policepardfaut"/>
     <w:uiPriority w:val="99"/>
     <w:semiHidden/>
     <w:unhideWhenUsed/>
@@ -6989,10 +6972,10 @@
       <w:u w:val="single"/>
     </w:rPr>
   </w:style>
-  <w:style w:type="paragraph" w:styleId="Encabezado">
+  <w:style w:type="paragraph" w:styleId="En-tte">
     <w:name w:val="header"/>
     <w:basedOn w:val="Normal"/>
-    <w:link w:val="EncabezadoCar"/>
+    <w:link w:val="En-tteCar"/>
     <w:uiPriority w:val="99"/>
     <w:unhideWhenUsed/>
     <w:rsid w:val="00100ABF"/>
@@ -7003,17 +6986,17 @@
       </w:tabs>
     </w:pPr>
   </w:style>
-  <w:style w:type="character" w:customStyle="1" w:styleId="EncabezadoCar">
-    <w:name w:val="Encabezado Car"/>
-    <w:basedOn w:val="Fuentedeprrafopredeter"/>
-    <w:link w:val="Encabezado"/>
+  <w:style w:type="character" w:customStyle="1" w:styleId="En-tteCar">
+    <w:name w:val="En-tête Car"/>
+    <w:basedOn w:val="Policepardfaut"/>
+    <w:link w:val="En-tte"/>
     <w:uiPriority w:val="99"/>
     <w:rsid w:val="00100ABF"/>
   </w:style>
-  <w:style w:type="paragraph" w:styleId="Piedepgina">
+  <w:style w:type="paragraph" w:styleId="Pieddepage">
     <w:name w:val="footer"/>
     <w:basedOn w:val="Normal"/>
-    <w:link w:val="PiedepginaCar"/>
+    <w:link w:val="PieddepageCar"/>
     <w:uiPriority w:val="99"/>
     <w:unhideWhenUsed/>
     <w:rsid w:val="00100ABF"/>
@@ -7024,24 +7007,24 @@
       </w:tabs>
     </w:pPr>
   </w:style>
-  <w:style w:type="character" w:customStyle="1" w:styleId="PiedepginaCar">
-    <w:name w:val="Pie de página Car"/>
-    <w:basedOn w:val="Fuentedeprrafopredeter"/>
-    <w:link w:val="Piedepgina"/>
+  <w:style w:type="character" w:customStyle="1" w:styleId="PieddepageCar">
+    <w:name w:val="Pied de page Car"/>
+    <w:basedOn w:val="Policepardfaut"/>
+    <w:link w:val="Pieddepage"/>
     <w:uiPriority w:val="99"/>
     <w:rsid w:val="00100ABF"/>
   </w:style>
-  <w:style w:type="character" w:styleId="Nmerodepgina">
+  <w:style w:type="character" w:styleId="Numrodepage">
     <w:name w:val="page number"/>
-    <w:basedOn w:val="Fuentedeprrafopredeter"/>
+    <w:basedOn w:val="Policepardfaut"/>
     <w:uiPriority w:val="99"/>
     <w:semiHidden/>
     <w:unhideWhenUsed/>
     <w:rsid w:val="00100ABF"/>
   </w:style>
-  <w:style w:type="table" w:styleId="Tablaconcuadrcula">
+  <w:style w:type="table" w:styleId="Grilledutableau">
     <w:name w:val="Table Grid"/>
-    <w:basedOn w:val="Tablanormal"/>
+    <w:basedOn w:val="TableauNormal"/>
     <w:uiPriority w:val="39"/>
     <w:rsid w:val="00100ABF"/>
     <w:tblPr>
@@ -7055,7 +7038,7 @@
       </w:tblBorders>
     </w:tblPr>
   </w:style>
-  <w:style w:type="paragraph" w:styleId="Prrafodelista">
+  <w:style w:type="paragraph" w:styleId="Paragraphedeliste">
     <w:name w:val="List Paragraph"/>
     <w:basedOn w:val="Normal"/>
     <w:uiPriority w:val="34"/>
@@ -7066,9 +7049,9 @@
       <w:contextualSpacing/>
     </w:pPr>
   </w:style>
-  <w:style w:type="character" w:styleId="Refdecomentario">
+  <w:style w:type="character" w:styleId="Marquedecommentaire">
     <w:name w:val="annotation reference"/>
-    <w:basedOn w:val="Fuentedeprrafopredeter"/>
+    <w:basedOn w:val="Policepardfaut"/>
     <w:uiPriority w:val="99"/>
     <w:semiHidden/>
     <w:unhideWhenUsed/>
@@ -7078,10 +7061,10 @@
       <w:szCs w:val="16"/>
     </w:rPr>
   </w:style>
-  <w:style w:type="paragraph" w:styleId="Textocomentario">
+  <w:style w:type="paragraph" w:styleId="Commentaire">
     <w:name w:val="annotation text"/>
     <w:basedOn w:val="Normal"/>
-    <w:link w:val="TextocomentarioCar"/>
+    <w:link w:val="CommentaireCar"/>
     <w:uiPriority w:val="99"/>
     <w:semiHidden/>
     <w:unhideWhenUsed/>
@@ -7091,10 +7074,10 @@
       <w:szCs w:val="20"/>
     </w:rPr>
   </w:style>
-  <w:style w:type="character" w:customStyle="1" w:styleId="TextocomentarioCar">
-    <w:name w:val="Texto comentario Car"/>
-    <w:basedOn w:val="Fuentedeprrafopredeter"/>
-    <w:link w:val="Textocomentario"/>
+  <w:style w:type="character" w:customStyle="1" w:styleId="CommentaireCar">
+    <w:name w:val="Commentaire Car"/>
+    <w:basedOn w:val="Policepardfaut"/>
+    <w:link w:val="Commentaire"/>
     <w:uiPriority w:val="99"/>
     <w:semiHidden/>
     <w:rsid w:val="00B06FDB"/>
@@ -7104,11 +7087,11 @@
       <w:lang w:val="en-US"/>
     </w:rPr>
   </w:style>
-  <w:style w:type="paragraph" w:styleId="Asuntodelcomentario">
+  <w:style w:type="paragraph" w:styleId="Objetducommentaire">
     <w:name w:val="annotation subject"/>
-    <w:basedOn w:val="Textocomentario"/>
-    <w:next w:val="Textocomentario"/>
-    <w:link w:val="AsuntodelcomentarioCar"/>
+    <w:basedOn w:val="Commentaire"/>
+    <w:next w:val="Commentaire"/>
+    <w:link w:val="ObjetducommentaireCar"/>
     <w:uiPriority w:val="99"/>
     <w:semiHidden/>
     <w:unhideWhenUsed/>
@@ -7118,10 +7101,10 @@
       <w:bCs/>
     </w:rPr>
   </w:style>
-  <w:style w:type="character" w:customStyle="1" w:styleId="AsuntodelcomentarioCar">
-    <w:name w:val="Asunto del comentario Car"/>
-    <w:basedOn w:val="TextocomentarioCar"/>
-    <w:link w:val="Asuntodelcomentario"/>
+  <w:style w:type="character" w:customStyle="1" w:styleId="ObjetducommentaireCar">
+    <w:name w:val="Objet du commentaire Car"/>
+    <w:basedOn w:val="CommentaireCar"/>
+    <w:link w:val="Objetducommentaire"/>
     <w:uiPriority w:val="99"/>
     <w:semiHidden/>
     <w:rsid w:val="00B06FDB"/>
@@ -7133,10 +7116,10 @@
       <w:lang w:val="en-US"/>
     </w:rPr>
   </w:style>
-  <w:style w:type="paragraph" w:styleId="Textodeglobo">
+  <w:style w:type="paragraph" w:styleId="Textedebulles">
     <w:name w:val="Balloon Text"/>
     <w:basedOn w:val="Normal"/>
-    <w:link w:val="TextodegloboCar"/>
+    <w:link w:val="TextedebullesCar"/>
     <w:uiPriority w:val="99"/>
     <w:semiHidden/>
     <w:unhideWhenUsed/>
@@ -7147,10 +7130,10 @@
       <w:szCs w:val="18"/>
     </w:rPr>
   </w:style>
-  <w:style w:type="character" w:customStyle="1" w:styleId="TextodegloboCar">
-    <w:name w:val="Texto de globo Car"/>
-    <w:basedOn w:val="Fuentedeprrafopredeter"/>
-    <w:link w:val="Textodeglobo"/>
+  <w:style w:type="character" w:customStyle="1" w:styleId="TextedebullesCar">
+    <w:name w:val="Texte de bulles Car"/>
+    <w:basedOn w:val="Policepardfaut"/>
+    <w:link w:val="Textedebulles"/>
     <w:uiPriority w:val="99"/>
     <w:semiHidden/>
     <w:rsid w:val="00B06FDB"/>
@@ -7161,14 +7144,51 @@
       <w:lang w:val="en-US"/>
     </w:rPr>
   </w:style>
-  <w:style w:type="character" w:styleId="Textodelmarcadordeposicin">
+  <w:style w:type="character" w:styleId="Textedelespacerserv">
     <w:name w:val="Placeholder Text"/>
-    <w:basedOn w:val="Fuentedeprrafopredeter"/>
+    <w:basedOn w:val="Policepardfaut"/>
     <w:uiPriority w:val="99"/>
     <w:semiHidden/>
     <w:rsid w:val="002E1576"/>
     <w:rPr>
       <w:color w:val="808080"/>
+    </w:rPr>
+  </w:style>
+  <w:style w:type="paragraph" w:styleId="Notedebasdepage">
+    <w:name w:val="footnote text"/>
+    <w:basedOn w:val="Normal"/>
+    <w:link w:val="NotedebasdepageCar"/>
+    <w:uiPriority w:val="99"/>
+    <w:semiHidden/>
+    <w:unhideWhenUsed/>
+    <w:rsid w:val="003C01A9"/>
+    <w:rPr>
+      <w:sz w:val="20"/>
+      <w:szCs w:val="20"/>
+    </w:rPr>
+  </w:style>
+  <w:style w:type="character" w:customStyle="1" w:styleId="NotedebasdepageCar">
+    <w:name w:val="Note de bas de page Car"/>
+    <w:basedOn w:val="Policepardfaut"/>
+    <w:link w:val="Notedebasdepage"/>
+    <w:uiPriority w:val="99"/>
+    <w:semiHidden/>
+    <w:rsid w:val="003C01A9"/>
+    <w:rPr>
+      <w:sz w:val="20"/>
+      <w:szCs w:val="20"/>
+      <w:lang w:val="en-US"/>
+    </w:rPr>
+  </w:style>
+  <w:style w:type="character" w:styleId="Appelnotedebasdep">
+    <w:name w:val="footnote reference"/>
+    <w:basedOn w:val="Policepardfaut"/>
+    <w:uiPriority w:val="99"/>
+    <w:semiHidden/>
+    <w:unhideWhenUsed/>
+    <w:rsid w:val="003C01A9"/>
+    <w:rPr>
+      <w:vertAlign w:val="superscript"/>
     </w:rPr>
   </w:style>
 </w:styles>
@@ -7199,7 +7219,7 @@
           </w:pPr>
           <w:r>
             <w:rPr>
-              <w:rStyle w:val="Textodelmarcadordeposicin"/>
+              <w:rStyle w:val="Textedelespacerserv"/>
             </w:rPr>
             <w:t>[Subject]</w:t>
           </w:r>
@@ -7303,6 +7323,7 @@
     <w:rsidRoot w:val="00C67FD6"/>
     <w:rsid w:val="0027034D"/>
     <w:rsid w:val="00545DA6"/>
+    <w:rsid w:val="00926F87"/>
     <w:rsid w:val="00C67FD6"/>
     <w:rsid w:val="00E91AB8"/>
   </w:rsids>
@@ -7725,13 +7746,13 @@
     <w:name w:val="Normal"/>
     <w:qFormat/>
   </w:style>
-  <w:style w:type="character" w:default="1" w:styleId="Fuentedeprrafopredeter">
+  <w:style w:type="character" w:default="1" w:styleId="Policepardfaut">
     <w:name w:val="Default Paragraph Font"/>
     <w:uiPriority w:val="1"/>
     <w:semiHidden/>
     <w:unhideWhenUsed/>
   </w:style>
-  <w:style w:type="table" w:default="1" w:styleId="Tablanormal">
+  <w:style w:type="table" w:default="1" w:styleId="TableauNormal">
     <w:name w:val="Normal Table"/>
     <w:uiPriority w:val="99"/>
     <w:semiHidden/>
@@ -7746,15 +7767,15 @@
       </w:tblCellMar>
     </w:tblPr>
   </w:style>
-  <w:style w:type="numbering" w:default="1" w:styleId="Sinlista">
+  <w:style w:type="numbering" w:default="1" w:styleId="Aucuneliste">
     <w:name w:val="No List"/>
     <w:uiPriority w:val="99"/>
     <w:semiHidden/>
     <w:unhideWhenUsed/>
   </w:style>
-  <w:style w:type="character" w:styleId="Textodelmarcadordeposicin">
+  <w:style w:type="character" w:styleId="Textedelespacerserv">
     <w:name w:val="Placeholder Text"/>
-    <w:basedOn w:val="Fuentedeprrafopredeter"/>
+    <w:basedOn w:val="Policepardfaut"/>
     <w:uiPriority w:val="99"/>
     <w:semiHidden/>
     <w:rsid w:val="00C67FD6"/>

</xml_diff>

<commit_message>
New Use Cases Diagram Corrrection of actors part
</commit_message>
<xml_diff>
--- a/Score report/ScoreReport_0.1.docx
+++ b/Score report/ScoreReport_0.1.docx
@@ -1309,10 +1309,7 @@
         <w:t>Students</w:t>
       </w:r>
       <w:r>
-        <w:t xml:space="preserve"> </w:t>
-      </w:r>
-      <w:r>
-        <w:t>)</w:t>
+        <w:t xml:space="preserve"> )</w:t>
       </w:r>
       <w:r>
         <w:t xml:space="preserve"> is an organization for</w:t>
@@ -1324,10 +1321,7 @@
         <w:t>FER</w:t>
       </w:r>
     </w:p>
-    <w:p>
-      <w:bookmarkStart w:id="0" w:name="_GoBack"/>
-      <w:bookmarkEnd w:id="0"/>
-    </w:p>
+    <w:p/>
     <w:p>
       <w:pPr>
         <w:pStyle w:val="Prrafodelista"/>
@@ -1386,15 +1380,9 @@
         <w:rPr>
           <w:lang w:val="it-IT"/>
         </w:rPr>
-        <w:t>Catalin Roman</w:t>
-      </w:r>
-      <w:r>
-        <w:rPr>
-          <w:lang w:val="it-IT"/>
-        </w:rPr>
-        <w:t xml:space="preserve"> was in constant contact with us using videocalls. Particularly we had</w:t>
-      </w:r>
-      <w:commentRangeStart w:id="1"/>
+        <w:t>Catalin Roman was in constant contact with us using videocalls. Particularly we had</w:t>
+      </w:r>
+      <w:commentRangeStart w:id="0"/>
       <w:r>
         <w:rPr>
           <w:lang w:val="it-IT"/>
@@ -1408,12 +1396,12 @@
         </w:rPr>
         <w:t>5 calls.</w:t>
       </w:r>
-      <w:commentRangeEnd w:id="1"/>
+      <w:commentRangeEnd w:id="0"/>
       <w:r>
         <w:rPr>
           <w:rStyle w:val="Refdecomentario"/>
         </w:rPr>
-        <w:commentReference w:id="1"/>
+        <w:commentReference w:id="0"/>
       </w:r>
     </w:p>
     <w:p/>
@@ -1487,7 +1475,7 @@
           <w:lang w:eastAsia="fr-FR"/>
         </w:rPr>
       </w:pPr>
-      <w:commentRangeStart w:id="2"/>
+      <w:commentRangeStart w:id="1"/>
       <w:r>
         <w:rPr>
           <w:rFonts w:ascii="Helvetica" w:eastAsia="Times New Roman" w:hAnsi="Helvetica" w:cs="Times New Roman"/>
@@ -1496,12 +1484,12 @@
         </w:rPr>
         <w:t>In today’s modern world where educational boundaries slowly disappear transit of students from one university to another is increasing. Most of time they want to conduct an experience of studying abroad. Often different county includes different language or culture what can be challenging or even too hard to overcome. Exploring or choosing suitable faculties involves adaptation to different searching tools, sites and portals. Their mechanism of showing relevant data can be confusing and not understandable at first and demand exhaustive work to get familiar with. Even if they found similar faculty to their own or one that matches their preferences comparing available courses can be challenging. Such data are not centralized and easily offered as they should be. To remove unnecessarily work and unpleasant experience before they even start this project aim to enable and provide all relevant information’s and insure that they choose best possible destination for their further education.</w:t>
       </w:r>
-      <w:commentRangeEnd w:id="2"/>
+      <w:commentRangeEnd w:id="1"/>
       <w:r>
         <w:rPr>
           <w:rStyle w:val="Refdecomentario"/>
         </w:rPr>
-        <w:commentReference w:id="2"/>
+        <w:commentReference w:id="1"/>
       </w:r>
     </w:p>
     <w:p>
@@ -1832,11 +1820,16 @@
           <w:szCs w:val="20"/>
           <w:lang w:eastAsia="fr-FR"/>
         </w:rPr>
-        <w:t xml:space="preserve"> account. He has all features as a guest plus user-identification-required features such as user profile except possibility to leave comments or vote for course they are familiar with. Professors can learn from comments and use them to improve their personal skills. Professors can have option to upload new syllabus. </w:t>
-      </w:r>
-    </w:p>
-    <w:p>
-      <w:pPr>
+        <w:t xml:space="preserve"> account. He has all features as a guest plus user-identification-required features such as user profile except possibility to leave comments or vote for course they are familiar with. Professors can learn from comments and use them to improve their personal skills.</w:t>
+      </w:r>
+    </w:p>
+    <w:p>
+      <w:pPr>
+        <w:pStyle w:val="Prrafodelista"/>
+        <w:numPr>
+          <w:ilvl w:val="0"/>
+          <w:numId w:val="3"/>
+        </w:numPr>
         <w:jc w:val="both"/>
         <w:rPr>
           <w:rFonts w:ascii="Helvetica" w:eastAsia="Times New Roman" w:hAnsi="Helvetica" w:cs="Times New Roman"/>
@@ -1844,9 +1837,30 @@
           <w:lang w:eastAsia="fr-FR"/>
         </w:rPr>
       </w:pPr>
-    </w:p>
-    <w:p>
-      <w:pPr>
+      <w:r>
+        <w:rPr>
+          <w:rFonts w:ascii="Helvetica" w:eastAsia="Times New Roman" w:hAnsi="Helvetica" w:cs="Times New Roman"/>
+          <w:szCs w:val="20"/>
+          <w:lang w:eastAsia="fr-FR"/>
+        </w:rPr>
+        <w:t>Admin: is a person who can manage the syllabi available in the platform for each university. This person is usually the IT coordinator in the universities. Admins</w:t>
+      </w:r>
+      <w:r>
+        <w:rPr>
+          <w:rFonts w:ascii="Helvetica" w:eastAsia="Times New Roman" w:hAnsi="Helvetica" w:cs="Times New Roman"/>
+          <w:szCs w:val="20"/>
+          <w:lang w:eastAsia="fr-FR"/>
+        </w:rPr>
+        <w:t xml:space="preserve"> can have option to upload new syllabus</w:t>
+      </w:r>
+    </w:p>
+    <w:p>
+      <w:pPr>
+        <w:pStyle w:val="Prrafodelista"/>
+        <w:numPr>
+          <w:ilvl w:val="0"/>
+          <w:numId w:val="3"/>
+        </w:numPr>
         <w:jc w:val="both"/>
         <w:rPr>
           <w:rFonts w:ascii="Helvetica" w:eastAsia="Times New Roman" w:hAnsi="Helvetica" w:cs="Times New Roman"/>
@@ -1854,6 +1868,14 @@
           <w:lang w:eastAsia="fr-FR"/>
         </w:rPr>
       </w:pPr>
+      <w:r>
+        <w:rPr>
+          <w:rFonts w:ascii="Helvetica" w:eastAsia="Times New Roman" w:hAnsi="Helvetica" w:cs="Times New Roman"/>
+          <w:szCs w:val="20"/>
+          <w:lang w:eastAsia="fr-FR"/>
+        </w:rPr>
+        <w:t>SuperAdmin: is a person who can manage all features of the system, data, users.</w:t>
+      </w:r>
     </w:p>
     <w:p>
       <w:pPr>
@@ -1864,6 +1886,26 @@
           <w:lang w:eastAsia="fr-FR"/>
         </w:rPr>
       </w:pPr>
+    </w:p>
+    <w:p>
+      <w:pPr>
+        <w:jc w:val="both"/>
+        <w:rPr>
+          <w:rFonts w:ascii="Helvetica" w:eastAsia="Times New Roman" w:hAnsi="Helvetica" w:cs="Times New Roman"/>
+          <w:szCs w:val="20"/>
+          <w:lang w:eastAsia="fr-FR"/>
+        </w:rPr>
+      </w:pPr>
+    </w:p>
+    <w:p>
+      <w:pPr>
+        <w:jc w:val="both"/>
+        <w:rPr>
+          <w:rFonts w:ascii="Helvetica" w:eastAsia="Times New Roman" w:hAnsi="Helvetica" w:cs="Times New Roman"/>
+          <w:szCs w:val="20"/>
+          <w:lang w:eastAsia="fr-FR"/>
+        </w:rPr>
+      </w:pPr>
       <w:r>
         <w:rPr>
           <w:rFonts w:ascii="Helvetica" w:eastAsia="Times New Roman" w:hAnsi="Helvetica" w:cs="Times New Roman"/>
@@ -1943,7 +1985,55 @@
           <w:szCs w:val="20"/>
           <w:lang w:eastAsia="fr-FR"/>
         </w:rPr>
-        <w:t>Basically, they express the whishes of the actors.</w:t>
+        <w:t xml:space="preserve">Basically, they express the </w:t>
+      </w:r>
+      <w:r>
+        <w:rPr>
+          <w:rFonts w:ascii="Helvetica" w:eastAsia="Times New Roman" w:hAnsi="Helvetica" w:cs="Times New Roman"/>
+          <w:szCs w:val="20"/>
+          <w:lang w:eastAsia="fr-FR"/>
+        </w:rPr>
+        <w:t>wishes</w:t>
+      </w:r>
+      <w:r>
+        <w:rPr>
+          <w:rFonts w:ascii="Helvetica" w:eastAsia="Times New Roman" w:hAnsi="Helvetica" w:cs="Times New Roman"/>
+          <w:szCs w:val="20"/>
+          <w:lang w:eastAsia="fr-FR"/>
+        </w:rPr>
+        <w:t xml:space="preserve"> of the actors.</w:t>
+      </w:r>
+      <w:r>
+        <w:rPr>
+          <w:rFonts w:ascii="Helvetica" w:eastAsia="Times New Roman" w:hAnsi="Helvetica" w:cs="Times New Roman"/>
+          <w:szCs w:val="20"/>
+          <w:lang w:eastAsia="fr-FR"/>
+        </w:rPr>
+        <w:t xml:space="preserve"> The main actor for us is the student. For this </w:t>
+      </w:r>
+      <w:r>
+        <w:rPr>
+          <w:rFonts w:ascii="Helvetica" w:eastAsia="Times New Roman" w:hAnsi="Helvetica" w:cs="Times New Roman"/>
+          <w:szCs w:val="20"/>
+          <w:lang w:eastAsia="fr-FR"/>
+        </w:rPr>
+        <w:t>reason,</w:t>
+      </w:r>
+      <w:r>
+        <w:rPr>
+          <w:rFonts w:ascii="Helvetica" w:eastAsia="Times New Roman" w:hAnsi="Helvetica" w:cs="Times New Roman"/>
+          <w:szCs w:val="20"/>
+          <w:lang w:eastAsia="fr-FR"/>
+        </w:rPr>
+        <w:t xml:space="preserve"> there is not stories about professor, but this situation will be explained in the future </w:t>
+      </w:r>
+      <w:r>
+        <w:rPr>
+          <w:rFonts w:ascii="Helvetica" w:eastAsia="Times New Roman" w:hAnsi="Helvetica" w:cs="Times New Roman"/>
+          <w:szCs w:val="20"/>
+          <w:lang w:eastAsia="fr-FR"/>
+        </w:rPr>
+        <w:t>sector.</w:t>
       </w:r>
     </w:p>
     <w:p>
@@ -2130,14 +2220,14 @@
                 <w:highlight w:val="white"/>
               </w:rPr>
             </w:pPr>
-            <w:bookmarkStart w:id="3" w:name="US_1_title"/>
+            <w:bookmarkStart w:id="2" w:name="US_1_title"/>
             <w:r>
               <w:rPr>
                 <w:shd w:val="clear" w:color="auto" w:fill="FFFFFF"/>
               </w:rPr>
               <w:t>As a student I want to search for syllabi by name, faculty or country.</w:t>
             </w:r>
-            <w:bookmarkEnd w:id="3"/>
+            <w:bookmarkEnd w:id="2"/>
             <w:r>
               <w:rPr>
                 <w:highlight w:val="white"/>
@@ -2165,7 +2255,6 @@
               <w:jc w:val="center"/>
             </w:pPr>
             <w:r>
-              <w:lastRenderedPageBreak/>
               <w:t>US2</w:t>
             </w:r>
           </w:p>
@@ -2189,7 +2278,7 @@
             </w:r>
           </w:p>
         </w:tc>
-        <w:bookmarkStart w:id="4" w:name="US_2_title"/>
+        <w:bookmarkStart w:id="3" w:name="US_2_title"/>
         <w:tc>
           <w:tcPr>
             <w:tcW w:w="6660" w:type="dxa"/>
@@ -2237,7 +2326,7 @@
               </w:rPr>
               <w:fldChar w:fldCharType="end"/>
             </w:r>
-            <w:bookmarkEnd w:id="4"/>
+            <w:bookmarkEnd w:id="3"/>
           </w:p>
         </w:tc>
       </w:tr>
@@ -2282,7 +2371,7 @@
             </w:r>
           </w:p>
         </w:tc>
-        <w:bookmarkStart w:id="5" w:name="US_3_title"/>
+        <w:bookmarkStart w:id="4" w:name="US_3_title"/>
         <w:tc>
           <w:tcPr>
             <w:tcW w:w="6660" w:type="dxa"/>
@@ -2330,7 +2419,7 @@
               </w:rPr>
               <w:fldChar w:fldCharType="end"/>
             </w:r>
-            <w:bookmarkEnd w:id="5"/>
+            <w:bookmarkEnd w:id="4"/>
           </w:p>
         </w:tc>
       </w:tr>
@@ -2410,14 +2499,14 @@
               </w:rPr>
               <w:fldChar w:fldCharType="separate"/>
             </w:r>
-            <w:bookmarkStart w:id="6" w:name="US_4_title"/>
+            <w:bookmarkStart w:id="5" w:name="US_4_title"/>
             <w:r>
               <w:rPr>
                 <w:highlight w:val="white"/>
               </w:rPr>
               <w:t>As a student I want to see details of faculty, so I can know more about faculty.</w:t>
             </w:r>
-            <w:bookmarkEnd w:id="6"/>
+            <w:bookmarkEnd w:id="5"/>
             <w:r>
               <w:rPr>
                 <w:highlight w:val="white"/>
@@ -2474,7 +2563,7 @@
             </w:r>
           </w:p>
         </w:tc>
-        <w:bookmarkStart w:id="7" w:name="US_6_title"/>
+        <w:bookmarkStart w:id="6" w:name="US_6_title"/>
         <w:tc>
           <w:tcPr>
             <w:tcW w:w="6660" w:type="dxa"/>
@@ -2522,7 +2611,7 @@
               </w:rPr>
               <w:fldChar w:fldCharType="end"/>
             </w:r>
-            <w:bookmarkEnd w:id="7"/>
+            <w:bookmarkEnd w:id="6"/>
           </w:p>
         </w:tc>
       </w:tr>
@@ -2567,7 +2656,7 @@
             </w:r>
           </w:p>
         </w:tc>
-        <w:bookmarkStart w:id="8" w:name="US_8_title"/>
+        <w:bookmarkStart w:id="7" w:name="US_8_title"/>
         <w:tc>
           <w:tcPr>
             <w:tcW w:w="6660" w:type="dxa"/>
@@ -2615,7 +2704,7 @@
               </w:rPr>
               <w:fldChar w:fldCharType="end"/>
             </w:r>
-            <w:bookmarkEnd w:id="8"/>
+            <w:bookmarkEnd w:id="7"/>
           </w:p>
         </w:tc>
       </w:tr>
@@ -2695,14 +2784,14 @@
               </w:rPr>
               <w:fldChar w:fldCharType="separate"/>
             </w:r>
-            <w:bookmarkStart w:id="9" w:name="US_9_title"/>
+            <w:bookmarkStart w:id="8" w:name="US_9_title"/>
             <w:r>
               <w:rPr>
                 <w:highlight w:val="white"/>
               </w:rPr>
               <w:t>As a student I want to see other subjects that are relevant for me</w:t>
             </w:r>
-            <w:bookmarkEnd w:id="9"/>
+            <w:bookmarkEnd w:id="8"/>
             <w:r>
               <w:rPr>
                 <w:highlight w:val="white"/>
@@ -2753,7 +2842,7 @@
             </w:r>
           </w:p>
         </w:tc>
-        <w:bookmarkStart w:id="10" w:name="US_10_title"/>
+        <w:bookmarkStart w:id="9" w:name="US_10_title"/>
         <w:tc>
           <w:tcPr>
             <w:tcW w:w="6660" w:type="dxa"/>
@@ -2801,7 +2890,7 @@
               </w:rPr>
               <w:fldChar w:fldCharType="end"/>
             </w:r>
-            <w:bookmarkEnd w:id="10"/>
+            <w:bookmarkEnd w:id="9"/>
           </w:p>
         </w:tc>
       </w:tr>
@@ -2846,7 +2935,7 @@
             </w:r>
           </w:p>
         </w:tc>
-        <w:bookmarkStart w:id="11" w:name="US_11_title"/>
+        <w:bookmarkStart w:id="10" w:name="US_11_title"/>
         <w:tc>
           <w:tcPr>
             <w:tcW w:w="6660" w:type="dxa"/>
@@ -2894,7 +2983,7 @@
               </w:rPr>
               <w:fldChar w:fldCharType="end"/>
             </w:r>
-            <w:bookmarkEnd w:id="11"/>
+            <w:bookmarkEnd w:id="10"/>
           </w:p>
         </w:tc>
       </w:tr>
@@ -2939,7 +3028,7 @@
             </w:r>
           </w:p>
         </w:tc>
-        <w:bookmarkStart w:id="12" w:name="US_12_title"/>
+        <w:bookmarkStart w:id="11" w:name="US_12_title"/>
         <w:tc>
           <w:tcPr>
             <w:tcW w:w="6660" w:type="dxa"/>
@@ -2987,7 +3076,7 @@
               </w:rPr>
               <w:fldChar w:fldCharType="end"/>
             </w:r>
-            <w:bookmarkEnd w:id="12"/>
+            <w:bookmarkEnd w:id="11"/>
           </w:p>
         </w:tc>
       </w:tr>
@@ -3035,7 +3124,7 @@
             </w:r>
           </w:p>
         </w:tc>
-        <w:bookmarkStart w:id="13" w:name="US_13_title"/>
+        <w:bookmarkStart w:id="12" w:name="US_13_title"/>
         <w:tc>
           <w:tcPr>
             <w:tcW w:w="6660" w:type="dxa"/>
@@ -3083,7 +3172,7 @@
               </w:rPr>
               <w:fldChar w:fldCharType="end"/>
             </w:r>
-            <w:bookmarkEnd w:id="13"/>
+            <w:bookmarkEnd w:id="12"/>
           </w:p>
         </w:tc>
       </w:tr>
@@ -3128,7 +3217,7 @@
             </w:r>
           </w:p>
         </w:tc>
-        <w:bookmarkStart w:id="14" w:name="US_14_title"/>
+        <w:bookmarkStart w:id="13" w:name="US_14_title"/>
         <w:tc>
           <w:tcPr>
             <w:tcW w:w="6660" w:type="dxa"/>
@@ -3168,7 +3257,19 @@
               <w:rPr>
                 <w:highlight w:val="white"/>
               </w:rPr>
-              <w:t>As a Professor I want to have option to add new syllabi to the database so that database can expand</w:t>
+              <w:t xml:space="preserve">As a </w:t>
+            </w:r>
+            <w:r>
+              <w:rPr>
+                <w:highlight w:val="white"/>
+              </w:rPr>
+              <w:t>Admin</w:t>
+            </w:r>
+            <w:r>
+              <w:rPr>
+                <w:highlight w:val="white"/>
+              </w:rPr>
+              <w:t xml:space="preserve"> I want to have option to add new syllabi to the database so that database can expand</w:t>
             </w:r>
             <w:r>
               <w:rPr>
@@ -3176,7 +3277,7 @@
               </w:rPr>
               <w:fldChar w:fldCharType="end"/>
             </w:r>
-            <w:bookmarkEnd w:id="14"/>
+            <w:bookmarkEnd w:id="13"/>
           </w:p>
         </w:tc>
       </w:tr>
@@ -3200,6 +3301,7 @@
               <w:widowControl w:val="0"/>
               <w:jc w:val="center"/>
             </w:pPr>
+            <w:commentRangeStart w:id="14"/>
             <w:r>
               <w:t>US18</w:t>
             </w:r>
@@ -3273,6 +3375,13 @@
               <w:fldChar w:fldCharType="end"/>
             </w:r>
             <w:bookmarkEnd w:id="15"/>
+            <w:commentRangeEnd w:id="14"/>
+            <w:r>
+              <w:rPr>
+                <w:rStyle w:val="Refdecomentario"/>
+              </w:rPr>
+              <w:commentReference w:id="14"/>
+            </w:r>
           </w:p>
         </w:tc>
       </w:tr>
@@ -3283,6 +3392,7 @@
         <w:rPr>
           <w:rFonts w:ascii="Helvetica" w:eastAsia="Times New Roman" w:hAnsi="Helvetica" w:cs="Times New Roman"/>
           <w:szCs w:val="20"/>
+          <w:u w:val="single"/>
           <w:lang w:eastAsia="fr-FR"/>
         </w:rPr>
       </w:pPr>
@@ -3310,7 +3420,23 @@
           <w:szCs w:val="20"/>
           <w:lang w:eastAsia="fr-FR"/>
         </w:rPr>
-        <w:t xml:space="preserve"> from the user stories for understanding better it was important to translate the</w:t>
+        <w:t xml:space="preserve"> from the user stories for understanding better it was </w:t>
+      </w:r>
+      <w:r>
+        <w:rPr>
+          <w:rFonts w:ascii="Helvetica" w:eastAsia="Times New Roman" w:hAnsi="Helvetica" w:cs="Times New Roman"/>
+          <w:szCs w:val="20"/>
+          <w:lang w:eastAsia="fr-FR"/>
+        </w:rPr>
+        <w:t>essential</w:t>
+      </w:r>
+      <w:r>
+        <w:rPr>
+          <w:rFonts w:ascii="Helvetica" w:eastAsia="Times New Roman" w:hAnsi="Helvetica" w:cs="Times New Roman"/>
+          <w:szCs w:val="20"/>
+          <w:lang w:eastAsia="fr-FR"/>
+        </w:rPr>
+        <w:t xml:space="preserve"> to translate the</w:t>
       </w:r>
       <w:r>
         <w:rPr>
@@ -3326,7 +3452,23 @@
           <w:szCs w:val="20"/>
           <w:lang w:eastAsia="fr-FR"/>
         </w:rPr>
-        <w:t xml:space="preserve"> into use cases because they are more concrete. Uses cases are exposed in the next diagram</w:t>
+        <w:t xml:space="preserve"> into use cases because they are more concrete.</w:t>
+      </w:r>
+      <w:r>
+        <w:rPr>
+          <w:rFonts w:ascii="Helvetica" w:eastAsia="Times New Roman" w:hAnsi="Helvetica" w:cs="Times New Roman"/>
+          <w:szCs w:val="20"/>
+          <w:lang w:eastAsia="fr-FR"/>
+        </w:rPr>
+        <w:t xml:space="preserve"> An important part was the gathering about what features of the system should be available for the guest.</w:t>
+      </w:r>
+      <w:r>
+        <w:rPr>
+          <w:rFonts w:ascii="Helvetica" w:eastAsia="Times New Roman" w:hAnsi="Helvetica" w:cs="Times New Roman"/>
+          <w:szCs w:val="20"/>
+          <w:lang w:eastAsia="fr-FR"/>
+        </w:rPr>
+        <w:t xml:space="preserve"> Uses cases are exposed in the next diagram</w:t>
       </w:r>
     </w:p>
     <w:p>
@@ -3357,10 +3499,10 @@
         </w:rPr>
         <w:lastRenderedPageBreak/>
         <w:drawing>
-          <wp:inline distT="0" distB="0" distL="0" distR="0" wp14:anchorId="3BBE33F3" wp14:editId="5E41F6D5">
-            <wp:extent cx="4761230" cy="3397107"/>
-            <wp:effectExtent l="0" t="0" r="1270" b="0"/>
-            <wp:docPr id="6" name="Imagen 6"/>
+          <wp:inline distT="0" distB="0" distL="0" distR="0" wp14:anchorId="0547562F" wp14:editId="5AD9E9AF">
+            <wp:extent cx="4895850" cy="4000500"/>
+            <wp:effectExtent l="0" t="0" r="0" b="0"/>
+            <wp:docPr id="1" name="Imagen 1"/>
             <wp:cNvGraphicFramePr>
               <a:graphicFrameLocks xmlns:a="http://schemas.openxmlformats.org/drawingml/2006/main" noChangeAspect="1"/>
             </wp:cNvGraphicFramePr>
@@ -3368,7 +3510,7 @@
               <a:graphicData uri="http://schemas.openxmlformats.org/drawingml/2006/picture">
                 <pic:pic xmlns:pic="http://schemas.openxmlformats.org/drawingml/2006/picture">
                   <pic:nvPicPr>
-                    <pic:cNvPr id="6" name="Use cases Diagram Csyllabus.png"/>
+                    <pic:cNvPr id="1" name="Use cases Diagram Csyllabus 2 version .png"/>
                     <pic:cNvPicPr/>
                   </pic:nvPicPr>
                   <pic:blipFill>
@@ -3386,7 +3528,7 @@
                   <pic:spPr>
                     <a:xfrm>
                       <a:off x="0" y="0"/>
-                      <a:ext cx="4810884" cy="3432535"/>
+                      <a:ext cx="4895850" cy="4000500"/>
                     </a:xfrm>
                     <a:prstGeom prst="rect">
                       <a:avLst/>
@@ -3630,6 +3772,8 @@
         </w:rPr>
         <w:t xml:space="preserve"> The possibility of managing the data, for example adding new syllabi or modifying them.</w:t>
       </w:r>
+      <w:bookmarkStart w:id="16" w:name="_GoBack"/>
+      <w:bookmarkEnd w:id="16"/>
     </w:p>
     <w:p>
       <w:pPr>
@@ -3725,6 +3869,7 @@
         <w:rPr>
           <w:rFonts w:ascii="Helvetica" w:hAnsi="Helvetica"/>
         </w:rPr>
+        <w:lastRenderedPageBreak/>
         <w:t>The application must not require more than one hour of training to master its functionalities.</w:t>
       </w:r>
     </w:p>
@@ -3740,7 +3885,6 @@
         <w:pStyle w:val="Ttulo2"/>
       </w:pPr>
       <w:r>
-        <w:lastRenderedPageBreak/>
         <w:t>Availability</w:t>
       </w:r>
     </w:p>
@@ -5946,7 +6090,7 @@
 
 <file path=word/comments.xml><?xml version="1.0" encoding="utf-8"?>
 <w:comments xmlns:wpc="http://schemas.microsoft.com/office/word/2010/wordprocessingCanvas" xmlns:cx="http://schemas.microsoft.com/office/drawing/2014/chartex" xmlns:cx1="http://schemas.microsoft.com/office/drawing/2015/9/8/chartex" xmlns:cx2="http://schemas.microsoft.com/office/drawing/2015/10/21/chartex" xmlns:cx3="http://schemas.microsoft.com/office/drawing/2016/5/9/chartex" xmlns:cx4="http://schemas.microsoft.com/office/drawing/2016/5/10/chartex" xmlns:cx5="http://schemas.microsoft.com/office/drawing/2016/5/11/chartex" xmlns:cx6="http://schemas.microsoft.com/office/drawing/2016/5/12/chartex" xmlns:cx7="http://schemas.microsoft.com/office/drawing/2016/5/13/chartex" xmlns:cx8="http://schemas.microsoft.com/office/drawing/2016/5/14/chartex" xmlns:mc="http://schemas.openxmlformats.org/markup-compatibility/2006" xmlns:aink="http://schemas.microsoft.com/office/drawing/2016/ink" xmlns:am3d="http://schemas.microsoft.com/office/drawing/2017/model3d" xmlns:o="urn:schemas-microsoft-com:office:office" xmlns:r="http://schemas.openxmlformats.org/officeDocument/2006/relationships" xmlns:m="http://schemas.openxmlformats.org/officeDocument/2006/math" xmlns:v="urn:schemas-microsoft-com:vml" xmlns:wp14="http://schemas.microsoft.com/office/word/2010/wordprocessingDrawing" xmlns:wp="http://schemas.openxmlformats.org/drawingml/2006/wordprocessingDrawing" xmlns:w10="urn:schemas-microsoft-com:office:word" xmlns:w="http://schemas.openxmlformats.org/wordprocessingml/2006/main" xmlns:w14="http://schemas.microsoft.com/office/word/2010/wordml" xmlns:w15="http://schemas.microsoft.com/office/word/2012/wordml" xmlns:w16cid="http://schemas.microsoft.com/office/word/2016/wordml/cid" xmlns:w16se="http://schemas.microsoft.com/office/word/2015/wordml/symex" xmlns:wpg="http://schemas.microsoft.com/office/word/2010/wordprocessingGroup" xmlns:wpi="http://schemas.microsoft.com/office/word/2010/wordprocessingInk" xmlns:wne="http://schemas.microsoft.com/office/word/2006/wordml" xmlns:wps="http://schemas.microsoft.com/office/word/2010/wordprocessingShape" mc:Ignorable="w14 w15 w16se w16cid wp14">
-  <w:comment w:id="1" w:author="Arturo" w:date="2018-01-13T19:34:00Z" w:initials="A">
+  <w:comment w:id="0" w:author="Arturo" w:date="2018-01-13T19:34:00Z" w:initials="A">
     <w:p>
       <w:pPr>
         <w:pStyle w:val="Textocomentario"/>
@@ -5962,7 +6106,7 @@
       </w:r>
     </w:p>
   </w:comment>
-  <w:comment w:id="2" w:author="Arturo" w:date="2018-01-13T13:01:00Z" w:initials="A">
+  <w:comment w:id="1" w:author="Arturo" w:date="2018-01-13T13:01:00Z" w:initials="A">
     <w:p>
       <w:pPr>
         <w:pStyle w:val="Textocomentario"/>
@@ -5996,6 +6140,22 @@
       </w:r>
     </w:p>
   </w:comment>
+  <w:comment w:id="14" w:author="Arturo" w:date="2018-01-14T11:23:00Z" w:initials="A">
+    <w:p>
+      <w:pPr>
+        <w:pStyle w:val="Textocomentario"/>
+      </w:pPr>
+      <w:r>
+        <w:rPr>
+          <w:rStyle w:val="Refdecomentario"/>
+        </w:rPr>
+        <w:annotationRef/>
+      </w:r>
+      <w:r>
+        <w:t>I think the stories are ok. However, review</w:t>
+      </w:r>
+    </w:p>
+  </w:comment>
 </w:comments>
 </file>
 
@@ -6003,6 +6163,7 @@
 <w15:commentsEx xmlns:wpc="http://schemas.microsoft.com/office/word/2010/wordprocessingCanvas" xmlns:cx="http://schemas.microsoft.com/office/drawing/2014/chartex" xmlns:cx1="http://schemas.microsoft.com/office/drawing/2015/9/8/chartex" xmlns:cx2="http://schemas.microsoft.com/office/drawing/2015/10/21/chartex" xmlns:cx3="http://schemas.microsoft.com/office/drawing/2016/5/9/chartex" xmlns:cx4="http://schemas.microsoft.com/office/drawing/2016/5/10/chartex" xmlns:cx5="http://schemas.microsoft.com/office/drawing/2016/5/11/chartex" xmlns:cx6="http://schemas.microsoft.com/office/drawing/2016/5/12/chartex" xmlns:cx7="http://schemas.microsoft.com/office/drawing/2016/5/13/chartex" xmlns:cx8="http://schemas.microsoft.com/office/drawing/2016/5/14/chartex" xmlns:mc="http://schemas.openxmlformats.org/markup-compatibility/2006" xmlns:aink="http://schemas.microsoft.com/office/drawing/2016/ink" xmlns:am3d="http://schemas.microsoft.com/office/drawing/2017/model3d" xmlns:o="urn:schemas-microsoft-com:office:office" xmlns:r="http://schemas.openxmlformats.org/officeDocument/2006/relationships" xmlns:m="http://schemas.openxmlformats.org/officeDocument/2006/math" xmlns:v="urn:schemas-microsoft-com:vml" xmlns:wp14="http://schemas.microsoft.com/office/word/2010/wordprocessingDrawing" xmlns:wp="http://schemas.openxmlformats.org/drawingml/2006/wordprocessingDrawing" xmlns:w10="urn:schemas-microsoft-com:office:word" xmlns:w="http://schemas.openxmlformats.org/wordprocessingml/2006/main" xmlns:w14="http://schemas.microsoft.com/office/word/2010/wordml" xmlns:w15="http://schemas.microsoft.com/office/word/2012/wordml" xmlns:w16cid="http://schemas.microsoft.com/office/word/2016/wordml/cid" xmlns:w16se="http://schemas.microsoft.com/office/word/2015/wordml/symex" xmlns:wpg="http://schemas.microsoft.com/office/word/2010/wordprocessingGroup" xmlns:wpi="http://schemas.microsoft.com/office/word/2010/wordprocessingInk" xmlns:wne="http://schemas.microsoft.com/office/word/2006/wordml" xmlns:wps="http://schemas.microsoft.com/office/word/2010/wordprocessingShape" mc:Ignorable="w14 w15 w16se w16cid wp14">
   <w15:commentEx w15:paraId="3DF809AC" w15:done="0"/>
   <w15:commentEx w15:paraId="592D0390" w15:done="0"/>
+  <w15:commentEx w15:paraId="5AC50A83" w15:done="0"/>
 </w15:commentsEx>
 </file>
 
@@ -6010,6 +6171,7 @@
 <w16cid:commentsIds xmlns:wpc="http://schemas.microsoft.com/office/word/2010/wordprocessingCanvas" xmlns:cx="http://schemas.microsoft.com/office/drawing/2014/chartex" xmlns:cx1="http://schemas.microsoft.com/office/drawing/2015/9/8/chartex" xmlns:cx2="http://schemas.microsoft.com/office/drawing/2015/10/21/chartex" xmlns:cx3="http://schemas.microsoft.com/office/drawing/2016/5/9/chartex" xmlns:cx4="http://schemas.microsoft.com/office/drawing/2016/5/10/chartex" xmlns:cx5="http://schemas.microsoft.com/office/drawing/2016/5/11/chartex" xmlns:cx6="http://schemas.microsoft.com/office/drawing/2016/5/12/chartex" xmlns:cx7="http://schemas.microsoft.com/office/drawing/2016/5/13/chartex" xmlns:cx8="http://schemas.microsoft.com/office/drawing/2016/5/14/chartex" xmlns:mc="http://schemas.openxmlformats.org/markup-compatibility/2006" xmlns:aink="http://schemas.microsoft.com/office/drawing/2016/ink" xmlns:am3d="http://schemas.microsoft.com/office/drawing/2017/model3d" xmlns:o="urn:schemas-microsoft-com:office:office" xmlns:r="http://schemas.openxmlformats.org/officeDocument/2006/relationships" xmlns:m="http://schemas.openxmlformats.org/officeDocument/2006/math" xmlns:v="urn:schemas-microsoft-com:vml" xmlns:wp14="http://schemas.microsoft.com/office/word/2010/wordprocessingDrawing" xmlns:wp="http://schemas.openxmlformats.org/drawingml/2006/wordprocessingDrawing" xmlns:w10="urn:schemas-microsoft-com:office:word" xmlns:w="http://schemas.openxmlformats.org/wordprocessingml/2006/main" xmlns:w14="http://schemas.microsoft.com/office/word/2010/wordml" xmlns:w15="http://schemas.microsoft.com/office/word/2012/wordml" xmlns:w16cid="http://schemas.microsoft.com/office/word/2016/wordml/cid" xmlns:w16se="http://schemas.microsoft.com/office/word/2015/wordml/symex" xmlns:wpg="http://schemas.microsoft.com/office/word/2010/wordprocessingGroup" xmlns:wpi="http://schemas.microsoft.com/office/word/2010/wordprocessingInk" xmlns:wne="http://schemas.microsoft.com/office/word/2006/wordml" xmlns:wps="http://schemas.microsoft.com/office/word/2010/wordprocessingShape" mc:Ignorable="w14 w15 w16se w16cid wp14">
   <w16cid:commentId w16cid:paraId="3DF809AC" w16cid:durableId="1E04DDE1"/>
   <w16cid:commentId w16cid:paraId="592D0390" w16cid:durableId="1E04818F"/>
+  <w16cid:commentId w16cid:paraId="5AC50A83" w16cid:durableId="1E05BC4B"/>
 </w16cid:commentsIds>
 </file>
 
@@ -7810,6 +7972,7 @@
   <w:rsids>
     <w:rsidRoot w:val="00C67FD6"/>
     <w:rsid w:val="0027034D"/>
+    <w:rsid w:val="004D30E3"/>
     <w:rsid w:val="00545DA6"/>
     <w:rsid w:val="00926F87"/>
     <w:rsid w:val="00C67FD6"/>

</xml_diff>